<commit_message>
docs: agregar documentos realizados y modificados en la etapa C1
</commit_message>
<xml_diff>
--- a/Gestión de calidad/Gestión de Riesgos/Seguimiento de Riesgos_Vesta Risk Manager_T-Code.docx
+++ b/Gestión de calidad/Gestión de Riesgos/Seguimiento de Riesgos_Vesta Risk Manager_T-Code.docx
@@ -3479,6 +3479,7 @@
     <w:p>
       <w:pPr>
         <w:pStyle w:val="PSI-Ttulo1"/>
+        <w:outlineLvl w:val="1"/>
       </w:pPr>
       <w:bookmarkStart w:id="1" w:name="_Toc179552908"/>
       <w:r>
@@ -3995,6 +3996,7 @@
     <w:p>
       <w:pPr>
         <w:pStyle w:val="PSI-Ttulo1"/>
+        <w:outlineLvl w:val="1"/>
       </w:pPr>
       <w:bookmarkStart w:id="2" w:name="_Toc179552909"/>
       <w:r>
@@ -4015,6 +4017,7 @@
     <w:p>
       <w:pPr>
         <w:pStyle w:val="PSI-Ttulo2"/>
+        <w:outlineLvl w:val="2"/>
       </w:pPr>
       <w:bookmarkStart w:id="3" w:name="_Toc179552910"/>
       <w:r>
@@ -4260,6 +4263,7 @@
     <w:p>
       <w:pPr>
         <w:pStyle w:val="PSI-Ttulo2"/>
+        <w:outlineLvl w:val="2"/>
       </w:pPr>
       <w:bookmarkStart w:id="4" w:name="_Toc179552911"/>
       <w:r>
@@ -4447,6 +4451,7 @@
     <w:p>
       <w:pPr>
         <w:pStyle w:val="PSI-Ttulo2"/>
+        <w:outlineLvl w:val="2"/>
       </w:pPr>
       <w:bookmarkStart w:id="5" w:name="_Toc179552912"/>
       <w:r>
@@ -4691,6 +4696,7 @@
     <w:p>
       <w:pPr>
         <w:pStyle w:val="PSI-Ttulo2"/>
+        <w:outlineLvl w:val="2"/>
       </w:pPr>
       <w:bookmarkStart w:id="6" w:name="_Toc179552913"/>
       <w:r>
@@ -4860,6 +4866,7 @@
     <w:p>
       <w:pPr>
         <w:pStyle w:val="PSI-Ttulo1"/>
+        <w:outlineLvl w:val="1"/>
       </w:pPr>
       <w:bookmarkStart w:id="8" w:name="_Toc179552915"/>
       <w:r>
@@ -5086,7 +5093,7 @@
           </w:tcPr>
           <w:p>
             <w:r>
-              <w:t>5</w:t>
+              <w:t>0</w:t>
             </w:r>
           </w:p>
         </w:tc>
@@ -5111,10 +5118,7 @@
           </w:tcPr>
           <w:p>
             <w:r>
-              <w:t>6</w:t>
-            </w:r>
-            <w:r>
-              <w:t>0%</w:t>
+              <w:t>-</w:t>
             </w:r>
           </w:p>
         </w:tc>
@@ -5139,13 +5143,7 @@
           </w:tcPr>
           <w:p>
             <w:r>
-              <w:t>3</w:t>
-            </w:r>
-            <w:r>
-              <w:t>0</w:t>
-            </w:r>
-            <w:r>
-              <w:t>0</w:t>
+              <w:t>-</w:t>
             </w:r>
           </w:p>
         </w:tc>
@@ -5355,6 +5353,7 @@
     <w:p>
       <w:pPr>
         <w:pStyle w:val="PSI-Ttulo1"/>
+        <w:outlineLvl w:val="1"/>
       </w:pPr>
       <w:r>
         <w:br w:type="page"/>
@@ -5375,6 +5374,7 @@
     <w:p>
       <w:pPr>
         <w:pStyle w:val="PSI-Ttulo2"/>
+        <w:outlineLvl w:val="2"/>
       </w:pPr>
       <w:bookmarkStart w:id="10" w:name="_Toc179552917"/>
       <w:r>
@@ -5593,7 +5593,7 @@
           </w:tcPr>
           <w:p>
             <w:r>
-              <w:t>Activo</w:t>
+              <w:t>Cerrado</w:t>
             </w:r>
           </w:p>
         </w:tc>
@@ -5607,6 +5607,7 @@
     <w:p>
       <w:pPr>
         <w:pStyle w:val="PSI-Ttulo2"/>
+        <w:outlineLvl w:val="2"/>
       </w:pPr>
       <w:bookmarkStart w:id="11" w:name="_Toc179552918"/>
       <w:r>
@@ -5794,6 +5795,7 @@
     <w:p>
       <w:pPr>
         <w:pStyle w:val="PSI-Ttulo2"/>
+        <w:outlineLvl w:val="2"/>
       </w:pPr>
       <w:bookmarkStart w:id="12" w:name="_Toc179552919"/>
       <w:r>
@@ -5997,6 +5999,7 @@
     <w:p>
       <w:pPr>
         <w:pStyle w:val="PSI-Ttulo2"/>
+        <w:outlineLvl w:val="2"/>
       </w:pPr>
       <w:bookmarkStart w:id="13" w:name="_Toc179552920"/>
       <w:r>
@@ -6135,6 +6138,7 @@
     <w:p>
       <w:pPr>
         <w:pStyle w:val="PSI-Ttulo1"/>
+        <w:outlineLvl w:val="1"/>
       </w:pPr>
       <w:bookmarkStart w:id="15" w:name="_Toc179552922"/>
       <w:r>
@@ -6390,7 +6394,10 @@
           </w:tcPr>
           <w:p>
             <w:r>
-              <w:t>70%</w:t>
+              <w:t>50</w:t>
+            </w:r>
+            <w:r>
+              <w:t>%</w:t>
             </w:r>
           </w:p>
         </w:tc>
@@ -6415,7 +6422,7 @@
           </w:tcPr>
           <w:p>
             <w:r>
-              <w:t>280</w:t>
+              <w:t>200</w:t>
             </w:r>
           </w:p>
         </w:tc>
@@ -6624,6 +6631,7 @@
     <w:p>
       <w:pPr>
         <w:pStyle w:val="PSI-Ttulo1"/>
+        <w:outlineLvl w:val="1"/>
       </w:pPr>
       <w:r>
         <w:br w:type="page"/>
@@ -6644,6 +6652,7 @@
     <w:p>
       <w:pPr>
         <w:pStyle w:val="PSI-Ttulo2"/>
+        <w:outlineLvl w:val="2"/>
       </w:pPr>
       <w:bookmarkStart w:id="17" w:name="_Toc179552924"/>
       <w:r>
@@ -6880,6 +6889,7 @@
     <w:p>
       <w:pPr>
         <w:pStyle w:val="PSI-Ttulo2"/>
+        <w:outlineLvl w:val="2"/>
       </w:pPr>
       <w:bookmarkStart w:id="18" w:name="_Toc179552925"/>
       <w:r>
@@ -6958,7 +6968,7 @@
           </w:tcPr>
           <w:p>
             <w:r>
-              <w:t>7</w:t>
+              <w:t>5</w:t>
             </w:r>
             <w:r>
               <w:t>0%</w:t>
@@ -6971,10 +6981,7 @@
           </w:tcPr>
           <w:p>
             <w:r>
-              <w:t>28</w:t>
-            </w:r>
-            <w:r>
-              <w:t>0</w:t>
+              <w:t>200</w:t>
             </w:r>
           </w:p>
         </w:tc>
@@ -7072,6 +7079,7 @@
     <w:p>
       <w:pPr>
         <w:pStyle w:val="PSI-Ttulo2"/>
+        <w:outlineLvl w:val="2"/>
       </w:pPr>
       <w:bookmarkStart w:id="19" w:name="_Toc179552926"/>
       <w:r>
@@ -7303,6 +7311,7 @@
     <w:p>
       <w:pPr>
         <w:pStyle w:val="PSI-Ttulo2"/>
+        <w:outlineLvl w:val="2"/>
       </w:pPr>
       <w:bookmarkStart w:id="20" w:name="_Toc179552927"/>
       <w:r>
@@ -7441,6 +7450,7 @@
     <w:p>
       <w:pPr>
         <w:pStyle w:val="PSI-Ttulo1"/>
+        <w:outlineLvl w:val="1"/>
       </w:pPr>
       <w:bookmarkStart w:id="22" w:name="_Toc179552929"/>
       <w:r>
@@ -7705,10 +7715,10 @@
           </w:tcPr>
           <w:p>
             <w:r>
-              <w:t>5</w:t>
-            </w:r>
-            <w:r>
-              <w:t>0%</w:t>
+              <w:t>30</w:t>
+            </w:r>
+            <w:r>
+              <w:t>%</w:t>
             </w:r>
           </w:p>
         </w:tc>
@@ -7733,13 +7743,7 @@
           </w:tcPr>
           <w:p>
             <w:r>
-              <w:t>2</w:t>
-            </w:r>
-            <w:r>
-              <w:t>0</w:t>
-            </w:r>
-            <w:r>
-              <w:t>0</w:t>
+              <w:t>120</w:t>
             </w:r>
           </w:p>
         </w:tc>
@@ -7947,6 +7951,7 @@
     <w:p>
       <w:pPr>
         <w:pStyle w:val="PSI-Ttulo1"/>
+        <w:outlineLvl w:val="1"/>
       </w:pPr>
       <w:r>
         <w:br w:type="page"/>
@@ -7970,6 +7975,7 @@
     <w:p>
       <w:pPr>
         <w:pStyle w:val="PSI-Ttulo2"/>
+        <w:outlineLvl w:val="2"/>
       </w:pPr>
       <w:bookmarkStart w:id="24" w:name="_Toc179552931"/>
       <w:r>
@@ -8215,6 +8221,7 @@
     <w:p>
       <w:pPr>
         <w:pStyle w:val="PSI-Ttulo2"/>
+        <w:outlineLvl w:val="2"/>
       </w:pPr>
       <w:bookmarkStart w:id="25" w:name="_Toc179552932"/>
       <w:r>
@@ -8293,10 +8300,10 @@
           </w:tcPr>
           <w:p>
             <w:r>
-              <w:t>5</w:t>
-            </w:r>
-            <w:r>
-              <w:t>0%</w:t>
+              <w:t>30</w:t>
+            </w:r>
+            <w:r>
+              <w:t>%</w:t>
             </w:r>
           </w:p>
         </w:tc>
@@ -8306,13 +8313,7 @@
           </w:tcPr>
           <w:p>
             <w:r>
-              <w:t>2</w:t>
-            </w:r>
-            <w:r>
-              <w:t>0</w:t>
-            </w:r>
-            <w:r>
-              <w:t>0</w:t>
+              <w:t>120</w:t>
             </w:r>
           </w:p>
         </w:tc>
@@ -8411,6 +8412,7 @@
     <w:p>
       <w:pPr>
         <w:pStyle w:val="PSI-Ttulo2"/>
+        <w:outlineLvl w:val="2"/>
       </w:pPr>
       <w:bookmarkStart w:id="26" w:name="_Toc179552933"/>
       <w:r>
@@ -8606,6 +8608,7 @@
     <w:p>
       <w:pPr>
         <w:pStyle w:val="PSI-Ttulo2"/>
+        <w:outlineLvl w:val="2"/>
       </w:pPr>
       <w:bookmarkStart w:id="27" w:name="_Toc179552934"/>
       <w:r>
@@ -8650,6 +8653,11 @@
             <w:shd w:val="clear" w:color="auto" w:fill="8DB3E2"/>
           </w:tcPr>
           <w:p>
+            <w:pPr>
+              <w:rPr>
+                <w:u w:val="single"/>
+              </w:rPr>
+            </w:pPr>
             <w:r>
               <w:t>Etapa</w:t>
             </w:r>
@@ -8706,6 +8714,58 @@
           <w:p>
             <w:r>
               <w:t>No se observaron grandes discrepancias entre las fechas planificadas para realizar cada tarea con las fechas de inicio y finalización reales a excepción de algunas tareas de seguimiento de riesgos. Esto puede deberse a que dichas tareas fueron agregadas de forma tardía en la planificación, cuando todas las demás tareas ya se encontraban agregadas.</w:t>
+            </w:r>
+          </w:p>
+        </w:tc>
+        <w:tc>
+          <w:tcPr>
+            <w:tcW w:w="1380" w:type="dxa"/>
+          </w:tcPr>
+          <w:p>
+            <w:r>
+              <w:t>Collareda Agustín</w:t>
+            </w:r>
+          </w:p>
+        </w:tc>
+      </w:tr>
+      <w:tr>
+        <w:tc>
+          <w:tcPr>
+            <w:tcW w:w="1345" w:type="dxa"/>
+          </w:tcPr>
+          <w:p>
+            <w:r>
+              <w:t>28/10/2024</w:t>
+            </w:r>
+          </w:p>
+        </w:tc>
+        <w:tc>
+          <w:tcPr>
+            <w:tcW w:w="1530" w:type="dxa"/>
+          </w:tcPr>
+          <w:p>
+            <w:r>
+              <w:t>Construcción 1</w:t>
+            </w:r>
+          </w:p>
+        </w:tc>
+        <w:tc>
+          <w:tcPr>
+            <w:tcW w:w="4500" w:type="dxa"/>
+          </w:tcPr>
+          <w:p>
+            <w:r>
+              <w:t>Se sobreestimaron los tiempos necesarios para completar algunas tareas.</w:t>
+            </w:r>
+          </w:p>
+          <w:p>
+            <w:r>
+              <w:t>Otras responsabilidades de los miembros del equipo no permitieron que algunas tareas se iniciaran en las fechas establecidas.</w:t>
+            </w:r>
+          </w:p>
+          <w:p>
+            <w:r>
+              <w:t>Aun así, todas las entregas fueron entregadas en tiempo y forma.</w:t>
             </w:r>
           </w:p>
         </w:tc>
@@ -8739,6 +8799,7 @@
     <w:p>
       <w:pPr>
         <w:pStyle w:val="PSI-Ttulo1"/>
+        <w:outlineLvl w:val="1"/>
       </w:pPr>
       <w:bookmarkStart w:id="29" w:name="_Toc179552936"/>
       <w:r>
@@ -8937,6 +8998,7 @@
           </w:tcPr>
           <w:p>
             <w:r>
+              <w:lastRenderedPageBreak/>
               <w:t>Descripción</w:t>
             </w:r>
           </w:p>
@@ -9083,7 +9145,6 @@
           </w:tcPr>
           <w:p>
             <w:r>
-              <w:lastRenderedPageBreak/>
               <w:t>Síntomas</w:t>
             </w:r>
           </w:p>
@@ -9231,6 +9292,7 @@
     <w:p>
       <w:pPr>
         <w:pStyle w:val="PSI-Ttulo1"/>
+        <w:outlineLvl w:val="1"/>
       </w:pPr>
       <w:r>
         <w:br w:type="page"/>
@@ -9254,6 +9316,7 @@
     <w:p>
       <w:pPr>
         <w:pStyle w:val="PSI-Ttulo2"/>
+        <w:outlineLvl w:val="2"/>
       </w:pPr>
       <w:bookmarkStart w:id="31" w:name="_Toc179552938"/>
       <w:r>
@@ -9500,6 +9563,7 @@
     <w:p>
       <w:pPr>
         <w:pStyle w:val="PSI-Ttulo2"/>
+        <w:outlineLvl w:val="2"/>
       </w:pPr>
       <w:bookmarkStart w:id="32" w:name="_Toc179552939"/>
       <w:r>
@@ -9701,6 +9765,7 @@
     <w:p>
       <w:pPr>
         <w:pStyle w:val="PSI-Ttulo2"/>
+        <w:outlineLvl w:val="2"/>
       </w:pPr>
       <w:bookmarkStart w:id="33" w:name="_Toc179552940"/>
       <w:r>
@@ -9895,6 +9960,7 @@
     <w:p>
       <w:pPr>
         <w:pStyle w:val="PSI-Ttulo2"/>
+        <w:outlineLvl w:val="2"/>
       </w:pPr>
       <w:bookmarkStart w:id="34" w:name="_Toc179552941"/>
       <w:r>
@@ -10015,6 +10081,2557 @@
         </w:tc>
       </w:tr>
     </w:tbl>
+    <w:p>
+      <w:pPr>
+        <w:pStyle w:val="PSI-Normal"/>
+      </w:pPr>
+    </w:p>
+    <w:p>
+      <w:pPr>
+        <w:pStyle w:val="PSI-Ttulo1"/>
+      </w:pPr>
+      <w:r>
+        <w:t>Riesgo 12:</w:t>
+      </w:r>
+    </w:p>
+    <w:p>
+      <w:pPr>
+        <w:pStyle w:val="PSI-Ttulo1"/>
+        <w:outlineLvl w:val="1"/>
+      </w:pPr>
+      <w:r>
+        <w:t>Leyenda</w:t>
+      </w:r>
+    </w:p>
+    <w:tbl>
+      <w:tblPr>
+        <w:tblW w:w="0" w:type="auto"/>
+        <w:tblInd w:w="357" w:type="dxa"/>
+        <w:tblBorders>
+          <w:top w:val="single" w:sz="4" w:space="0" w:color="000000"/>
+          <w:left w:val="single" w:sz="4" w:space="0" w:color="000000"/>
+          <w:bottom w:val="single" w:sz="4" w:space="0" w:color="000000"/>
+          <w:right w:val="single" w:sz="4" w:space="0" w:color="000000"/>
+          <w:insideH w:val="single" w:sz="4" w:space="0" w:color="000000"/>
+          <w:insideV w:val="single" w:sz="4" w:space="0" w:color="000000"/>
+        </w:tblBorders>
+        <w:tblLook w:val="04A0" w:firstRow="1" w:lastRow="0" w:firstColumn="1" w:lastColumn="0" w:noHBand="0" w:noVBand="1"/>
+      </w:tblPr>
+      <w:tblGrid>
+        <w:gridCol w:w="2667"/>
+        <w:gridCol w:w="5470"/>
+      </w:tblGrid>
+      <w:tr>
+        <w:tc>
+          <w:tcPr>
+            <w:tcW w:w="2728" w:type="dxa"/>
+            <w:shd w:val="clear" w:color="auto" w:fill="8DB3E2"/>
+            <w:vAlign w:val="center"/>
+          </w:tcPr>
+          <w:p>
+            <w:r>
+              <w:t>Número de Referencia</w:t>
+            </w:r>
+          </w:p>
+        </w:tc>
+        <w:tc>
+          <w:tcPr>
+            <w:tcW w:w="5635" w:type="dxa"/>
+            <w:vAlign w:val="center"/>
+          </w:tcPr>
+          <w:p>
+            <w:r>
+              <w:t>RK08</w:t>
+            </w:r>
+          </w:p>
+        </w:tc>
+      </w:tr>
+      <w:tr>
+        <w:tc>
+          <w:tcPr>
+            <w:tcW w:w="2728" w:type="dxa"/>
+            <w:shd w:val="clear" w:color="auto" w:fill="8DB3E2"/>
+            <w:vAlign w:val="center"/>
+          </w:tcPr>
+          <w:p>
+            <w:r>
+              <w:t>Fecha de Identificación</w:t>
+            </w:r>
+          </w:p>
+        </w:tc>
+        <w:tc>
+          <w:tcPr>
+            <w:tcW w:w="5635" w:type="dxa"/>
+            <w:vAlign w:val="center"/>
+          </w:tcPr>
+          <w:p>
+            <w:r>
+              <w:t>13/09/2024</w:t>
+            </w:r>
+          </w:p>
+        </w:tc>
+      </w:tr>
+      <w:tr>
+        <w:tc>
+          <w:tcPr>
+            <w:tcW w:w="2728" w:type="dxa"/>
+            <w:shd w:val="clear" w:color="auto" w:fill="8DB3E2"/>
+            <w:vAlign w:val="center"/>
+          </w:tcPr>
+          <w:p>
+            <w:r>
+              <w:t>Etapa</w:t>
+            </w:r>
+          </w:p>
+        </w:tc>
+        <w:tc>
+          <w:tcPr>
+            <w:tcW w:w="5635" w:type="dxa"/>
+            <w:vAlign w:val="center"/>
+          </w:tcPr>
+          <w:p>
+            <w:r>
+              <w:t>Fase de elaboración 1.</w:t>
+            </w:r>
+          </w:p>
+        </w:tc>
+      </w:tr>
+      <w:tr>
+        <w:tc>
+          <w:tcPr>
+            <w:tcW w:w="2728" w:type="dxa"/>
+            <w:shd w:val="clear" w:color="auto" w:fill="8DB3E2"/>
+            <w:vAlign w:val="center"/>
+          </w:tcPr>
+          <w:p>
+            <w:r>
+              <w:t>Nombre del Riesgo</w:t>
+            </w:r>
+          </w:p>
+        </w:tc>
+        <w:tc>
+          <w:tcPr>
+            <w:tcW w:w="5635" w:type="dxa"/>
+            <w:vAlign w:val="center"/>
+          </w:tcPr>
+          <w:p>
+            <w:pPr>
+              <w:rPr>
+                <w:rFonts w:cs="Calibri"/>
+                <w:color w:val="000000"/>
+                <w:lang w:val="es-AR" w:eastAsia="es-AR"/>
+              </w:rPr>
+            </w:pPr>
+            <w:r>
+              <w:rPr>
+                <w:rFonts w:cs="Calibri"/>
+                <w:color w:val="000000"/>
+              </w:rPr>
+              <w:t xml:space="preserve">Dada la falta de experiencia del grupo de desarrollo en la conducción de un proyecto de software, podría ocurrir una gestión ineficaz del proyecto, </w:t>
+            </w:r>
+            <w:r>
+              <w:rPr>
+                <w:rFonts w:cs="Calibri"/>
+                <w:color w:val="000000"/>
+              </w:rPr>
+              <w:t xml:space="preserve">lo que podría conducir a </w:t>
+            </w:r>
+            <w:r>
+              <w:rPr>
+                <w:rFonts w:cs="Calibri"/>
+                <w:color w:val="000000"/>
+              </w:rPr>
+              <w:lastRenderedPageBreak/>
+              <w:t>posibles fallos en la calidad del producto final, a decisiones técnicas incorrectas y a una mala asignación de recursos.</w:t>
+            </w:r>
+          </w:p>
+        </w:tc>
+      </w:tr>
+      <w:tr>
+        <w:tc>
+          <w:tcPr>
+            <w:tcW w:w="2728" w:type="dxa"/>
+            <w:shd w:val="clear" w:color="auto" w:fill="8DB3E2"/>
+            <w:vAlign w:val="center"/>
+          </w:tcPr>
+          <w:p>
+            <w:r>
+              <w:lastRenderedPageBreak/>
+              <w:t>Categoría</w:t>
+            </w:r>
+          </w:p>
+        </w:tc>
+        <w:tc>
+          <w:tcPr>
+            <w:tcW w:w="5635" w:type="dxa"/>
+            <w:vAlign w:val="center"/>
+          </w:tcPr>
+          <w:p>
+            <w:pPr>
+              <w:rPr>
+                <w:rFonts w:cs="Calibri"/>
+                <w:color w:val="000000"/>
+                <w:lang w:val="es-AR" w:eastAsia="es-AR"/>
+              </w:rPr>
+            </w:pPr>
+            <w:r>
+              <w:rPr>
+                <w:rFonts w:cs="Calibri"/>
+                <w:color w:val="000000"/>
+              </w:rPr>
+              <w:t>Experiencia y Capacidad</w:t>
+            </w:r>
+            <w:r>
+              <w:rPr>
+                <w:rFonts w:cs="Calibri"/>
+                <w:color w:val="000000"/>
+              </w:rPr>
+              <w:t>.</w:t>
+            </w:r>
+          </w:p>
+        </w:tc>
+      </w:tr>
+      <w:tr>
+        <w:tc>
+          <w:tcPr>
+            <w:tcW w:w="2728" w:type="dxa"/>
+            <w:shd w:val="clear" w:color="auto" w:fill="8DB3E2"/>
+            <w:vAlign w:val="center"/>
+          </w:tcPr>
+          <w:p>
+            <w:r>
+              <w:t>Descripción</w:t>
+            </w:r>
+          </w:p>
+        </w:tc>
+        <w:tc>
+          <w:tcPr>
+            <w:tcW w:w="5635" w:type="dxa"/>
+            <w:vAlign w:val="center"/>
+          </w:tcPr>
+          <w:p>
+            <w:r>
+              <w:t>Este riesgo trata sobre la falta de experiencia que posee el equipo en la gestión de proyectos de software.</w:t>
+            </w:r>
+          </w:p>
+        </w:tc>
+      </w:tr>
+      <w:tr>
+        <w:tc>
+          <w:tcPr>
+            <w:tcW w:w="2728" w:type="dxa"/>
+            <w:shd w:val="clear" w:color="auto" w:fill="8DB3E2"/>
+            <w:vAlign w:val="center"/>
+          </w:tcPr>
+          <w:p>
+            <w:r>
+              <w:t>Impacto</w:t>
+            </w:r>
+          </w:p>
+        </w:tc>
+        <w:tc>
+          <w:tcPr>
+            <w:tcW w:w="5635" w:type="dxa"/>
+            <w:vAlign w:val="center"/>
+          </w:tcPr>
+          <w:p>
+            <w:r>
+              <w:t>4</w:t>
+            </w:r>
+          </w:p>
+        </w:tc>
+      </w:tr>
+      <w:tr>
+        <w:tc>
+          <w:tcPr>
+            <w:tcW w:w="2728" w:type="dxa"/>
+            <w:shd w:val="clear" w:color="auto" w:fill="8DB3E2"/>
+            <w:vAlign w:val="center"/>
+          </w:tcPr>
+          <w:p>
+            <w:r>
+              <w:t>Probabilidad</w:t>
+            </w:r>
+          </w:p>
+        </w:tc>
+        <w:tc>
+          <w:tcPr>
+            <w:tcW w:w="5635" w:type="dxa"/>
+            <w:vAlign w:val="center"/>
+          </w:tcPr>
+          <w:p>
+            <w:r>
+              <w:t>50%</w:t>
+            </w:r>
+          </w:p>
+        </w:tc>
+      </w:tr>
+      <w:tr>
+        <w:tc>
+          <w:tcPr>
+            <w:tcW w:w="2728" w:type="dxa"/>
+            <w:shd w:val="clear" w:color="auto" w:fill="8DB3E2"/>
+            <w:vAlign w:val="center"/>
+          </w:tcPr>
+          <w:p>
+            <w:r>
+              <w:t>Factor</w:t>
+            </w:r>
+          </w:p>
+        </w:tc>
+        <w:tc>
+          <w:tcPr>
+            <w:tcW w:w="5635" w:type="dxa"/>
+            <w:vAlign w:val="center"/>
+          </w:tcPr>
+          <w:p>
+            <w:r>
+              <w:t>200</w:t>
+            </w:r>
+          </w:p>
+        </w:tc>
+      </w:tr>
+      <w:tr>
+        <w:tc>
+          <w:tcPr>
+            <w:tcW w:w="2728" w:type="dxa"/>
+            <w:shd w:val="clear" w:color="auto" w:fill="8DB3E2"/>
+            <w:vAlign w:val="center"/>
+          </w:tcPr>
+          <w:p>
+            <w:r>
+              <w:t>Causas</w:t>
+            </w:r>
+          </w:p>
+        </w:tc>
+        <w:tc>
+          <w:tcPr>
+            <w:tcW w:w="5635" w:type="dxa"/>
+            <w:vAlign w:val="center"/>
+          </w:tcPr>
+          <w:p>
+            <w:r>
+              <w:rPr>
+                <w:rFonts w:cs="Calibri"/>
+                <w:color w:val="000000"/>
+              </w:rPr>
+              <w:t>L</w:t>
+            </w:r>
+            <w:r>
+              <w:rPr>
+                <w:rFonts w:cs="Calibri"/>
+                <w:color w:val="000000"/>
+              </w:rPr>
+              <w:t>a falta de experiencia del grupo de desarrollo en la conducción de un proyecto de software</w:t>
+            </w:r>
+            <w:r>
+              <w:rPr>
+                <w:rFonts w:cs="Calibri"/>
+                <w:color w:val="000000"/>
+              </w:rPr>
+              <w:t>.</w:t>
+            </w:r>
+          </w:p>
+        </w:tc>
+      </w:tr>
+      <w:tr>
+        <w:tc>
+          <w:tcPr>
+            <w:tcW w:w="2728" w:type="dxa"/>
+            <w:shd w:val="clear" w:color="auto" w:fill="8DB3E2"/>
+            <w:vAlign w:val="center"/>
+          </w:tcPr>
+          <w:p>
+            <w:r>
+              <w:t>Síntomas</w:t>
+            </w:r>
+          </w:p>
+        </w:tc>
+        <w:tc>
+          <w:tcPr>
+            <w:tcW w:w="5635" w:type="dxa"/>
+            <w:vAlign w:val="center"/>
+          </w:tcPr>
+          <w:p>
+            <w:r>
+              <w:rPr>
+                <w:rFonts w:cs="Calibri"/>
+                <w:color w:val="000000"/>
+              </w:rPr>
+              <w:t>F</w:t>
+            </w:r>
+            <w:r>
+              <w:rPr>
+                <w:rFonts w:cs="Calibri"/>
+                <w:color w:val="000000"/>
+              </w:rPr>
+              <w:t>all</w:t>
+            </w:r>
+            <w:r>
+              <w:rPr>
+                <w:rFonts w:cs="Calibri"/>
+                <w:color w:val="000000"/>
+              </w:rPr>
+              <w:t>as</w:t>
+            </w:r>
+            <w:r>
+              <w:rPr>
+                <w:rFonts w:cs="Calibri"/>
+                <w:color w:val="000000"/>
+              </w:rPr>
+              <w:t xml:space="preserve"> en la calidad del producto final, a decisiones técnicas incorrectas y a una mala asignación de recursos.</w:t>
+            </w:r>
+          </w:p>
+        </w:tc>
+      </w:tr>
+      <w:tr>
+        <w:tc>
+          <w:tcPr>
+            <w:tcW w:w="2728" w:type="dxa"/>
+            <w:shd w:val="clear" w:color="auto" w:fill="8DB3E2"/>
+            <w:vAlign w:val="center"/>
+          </w:tcPr>
+          <w:p>
+            <w:r>
+              <w:t>Estrategia de Respuesta</w:t>
+            </w:r>
+          </w:p>
+        </w:tc>
+        <w:tc>
+          <w:tcPr>
+            <w:tcW w:w="5635" w:type="dxa"/>
+            <w:vAlign w:val="center"/>
+          </w:tcPr>
+          <w:p>
+            <w:r>
+              <w:t>Mitigación y contingencia.</w:t>
+            </w:r>
+          </w:p>
+        </w:tc>
+      </w:tr>
+      <w:tr>
+        <w:tc>
+          <w:tcPr>
+            <w:tcW w:w="2728" w:type="dxa"/>
+            <w:shd w:val="clear" w:color="auto" w:fill="8DB3E2"/>
+            <w:vAlign w:val="center"/>
+          </w:tcPr>
+          <w:p>
+            <w:r>
+              <w:t>Responsable</w:t>
+            </w:r>
+          </w:p>
+        </w:tc>
+        <w:tc>
+          <w:tcPr>
+            <w:tcW w:w="5635" w:type="dxa"/>
+            <w:vAlign w:val="center"/>
+          </w:tcPr>
+          <w:p>
+            <w:r>
+              <w:t>FH</w:t>
+            </w:r>
+          </w:p>
+        </w:tc>
+      </w:tr>
+      <w:tr>
+        <w:tc>
+          <w:tcPr>
+            <w:tcW w:w="2728" w:type="dxa"/>
+            <w:shd w:val="clear" w:color="auto" w:fill="8DB3E2"/>
+            <w:vAlign w:val="center"/>
+          </w:tcPr>
+          <w:p>
+            <w:r>
+              <w:t>Respuesta al Riesgo</w:t>
+            </w:r>
+          </w:p>
+        </w:tc>
+        <w:tc>
+          <w:tcPr>
+            <w:tcW w:w="5635" w:type="dxa"/>
+            <w:vAlign w:val="center"/>
+          </w:tcPr>
+          <w:p>
+            <w:pPr>
+              <w:pStyle w:val="Prrafodelista"/>
+              <w:numPr>
+                <w:ilvl w:val="0"/>
+                <w:numId w:val="19"/>
+              </w:numPr>
+            </w:pPr>
+            <w:r>
+              <w:t>Realizar revisiones para comprobar la calidad del producto desarrollado.</w:t>
+            </w:r>
+          </w:p>
+          <w:p>
+            <w:pPr>
+              <w:pStyle w:val="Prrafodelista"/>
+              <w:numPr>
+                <w:ilvl w:val="0"/>
+                <w:numId w:val="38"/>
+              </w:numPr>
+            </w:pPr>
+            <w:r>
+              <w:t>Realizar una reunión de emergencia con todos los integrantes del equipo para reasignar las tareas</w:t>
+            </w:r>
+          </w:p>
+        </w:tc>
+      </w:tr>
+    </w:tbl>
+    <w:p>
+      <w:pPr>
+        <w:pStyle w:val="PSI-Normal"/>
+      </w:pPr>
+    </w:p>
+    <w:p>
+      <w:pPr>
+        <w:pStyle w:val="PSI-Ttulo1"/>
+        <w:outlineLvl w:val="1"/>
+      </w:pPr>
+      <w:r>
+        <w:br w:type="page"/>
+      </w:r>
+      <w:r>
+        <w:lastRenderedPageBreak/>
+        <w:t xml:space="preserve">Referencia </w:t>
+      </w:r>
+      <w:r>
+        <w:t>RK</w:t>
+      </w:r>
+      <w:r>
+        <w:t>08</w:t>
+      </w:r>
+    </w:p>
+    <w:p>
+      <w:pPr>
+        <w:pStyle w:val="PSI-Ttulo2"/>
+        <w:outlineLvl w:val="2"/>
+      </w:pPr>
+      <w:r>
+        <w:t>Identificación</w:t>
+      </w:r>
+    </w:p>
+    <w:tbl>
+      <w:tblPr>
+        <w:tblW w:w="0" w:type="auto"/>
+        <w:tblInd w:w="-34" w:type="dxa"/>
+        <w:tblBorders>
+          <w:top w:val="single" w:sz="4" w:space="0" w:color="000000"/>
+          <w:left w:val="single" w:sz="4" w:space="0" w:color="000000"/>
+          <w:bottom w:val="single" w:sz="4" w:space="0" w:color="000000"/>
+          <w:right w:val="single" w:sz="4" w:space="0" w:color="000000"/>
+          <w:insideH w:val="single" w:sz="4" w:space="0" w:color="000000"/>
+          <w:insideV w:val="single" w:sz="4" w:space="0" w:color="000000"/>
+        </w:tblBorders>
+        <w:tblLook w:val="04A0" w:firstRow="1" w:lastRow="0" w:firstColumn="1" w:lastColumn="0" w:noHBand="0" w:noVBand="1"/>
+      </w:tblPr>
+      <w:tblGrid>
+        <w:gridCol w:w="3094"/>
+        <w:gridCol w:w="1182"/>
+        <w:gridCol w:w="191"/>
+        <w:gridCol w:w="1361"/>
+        <w:gridCol w:w="2700"/>
+      </w:tblGrid>
+      <w:tr>
+        <w:trPr>
+          <w:trHeight w:val="335"/>
+        </w:trPr>
+        <w:tc>
+          <w:tcPr>
+            <w:tcW w:w="3094" w:type="dxa"/>
+            <w:shd w:val="clear" w:color="auto" w:fill="8DB3E2"/>
+          </w:tcPr>
+          <w:p>
+            <w:r>
+              <w:t>Número de Referencia</w:t>
+            </w:r>
+          </w:p>
+        </w:tc>
+        <w:tc>
+          <w:tcPr>
+            <w:tcW w:w="2734" w:type="dxa"/>
+            <w:gridSpan w:val="3"/>
+            <w:shd w:val="clear" w:color="auto" w:fill="8DB3E2"/>
+          </w:tcPr>
+          <w:p>
+            <w:r>
+              <w:t>Fecha de Identificación</w:t>
+            </w:r>
+          </w:p>
+        </w:tc>
+        <w:tc>
+          <w:tcPr>
+            <w:tcW w:w="2700" w:type="dxa"/>
+            <w:shd w:val="clear" w:color="auto" w:fill="8DB3E2"/>
+          </w:tcPr>
+          <w:p>
+            <w:r>
+              <w:t>Etapa</w:t>
+            </w:r>
+          </w:p>
+        </w:tc>
+      </w:tr>
+      <w:tr>
+        <w:trPr>
+          <w:trHeight w:val="335"/>
+        </w:trPr>
+        <w:tc>
+          <w:tcPr>
+            <w:tcW w:w="3094" w:type="dxa"/>
+            <w:shd w:val="clear" w:color="auto" w:fill="auto"/>
+          </w:tcPr>
+          <w:p>
+            <w:r>
+              <w:t>RK08</w:t>
+            </w:r>
+          </w:p>
+        </w:tc>
+        <w:tc>
+          <w:tcPr>
+            <w:tcW w:w="2734" w:type="dxa"/>
+            <w:gridSpan w:val="3"/>
+            <w:shd w:val="clear" w:color="auto" w:fill="auto"/>
+            <w:vAlign w:val="center"/>
+          </w:tcPr>
+          <w:p>
+            <w:r>
+              <w:t>13/09/2024</w:t>
+            </w:r>
+          </w:p>
+        </w:tc>
+        <w:tc>
+          <w:tcPr>
+            <w:tcW w:w="2700" w:type="dxa"/>
+            <w:shd w:val="clear" w:color="auto" w:fill="auto"/>
+          </w:tcPr>
+          <w:p>
+            <w:r>
+              <w:t>Fase de elaboración 1.</w:t>
+            </w:r>
+          </w:p>
+        </w:tc>
+      </w:tr>
+      <w:tr>
+        <w:tc>
+          <w:tcPr>
+            <w:tcW w:w="4467" w:type="dxa"/>
+            <w:gridSpan w:val="3"/>
+            <w:shd w:val="clear" w:color="auto" w:fill="8DB3E2"/>
+          </w:tcPr>
+          <w:p>
+            <w:r>
+              <w:t>Nombre del Riesgo</w:t>
+            </w:r>
+          </w:p>
+        </w:tc>
+        <w:tc>
+          <w:tcPr>
+            <w:tcW w:w="4061" w:type="dxa"/>
+            <w:gridSpan w:val="2"/>
+            <w:shd w:val="clear" w:color="auto" w:fill="8DB3E2"/>
+          </w:tcPr>
+          <w:p>
+            <w:r>
+              <w:t>Categoría</w:t>
+            </w:r>
+          </w:p>
+        </w:tc>
+      </w:tr>
+      <w:tr>
+        <w:tc>
+          <w:tcPr>
+            <w:tcW w:w="4467" w:type="dxa"/>
+            <w:gridSpan w:val="3"/>
+            <w:vAlign w:val="center"/>
+          </w:tcPr>
+          <w:p>
+            <w:r>
+              <w:rPr>
+                <w:rFonts w:cs="Calibri"/>
+                <w:color w:val="000000"/>
+              </w:rPr>
+              <w:t xml:space="preserve">Dada la falta de experiencia del grupo de desarrollo en la conducción de un proyecto de software, podría ocurrir una gestión ineficaz del proyecto, </w:t>
+            </w:r>
+            <w:r>
+              <w:rPr>
+                <w:rFonts w:cs="Calibri"/>
+                <w:color w:val="000000"/>
+              </w:rPr>
+              <w:t>lo que podría conducir a posibles fallos en la calidad del producto final, a decisiones técnicas incorrectas y a una mala asignación de recursos.</w:t>
+            </w:r>
+          </w:p>
+        </w:tc>
+        <w:tc>
+          <w:tcPr>
+            <w:tcW w:w="4061" w:type="dxa"/>
+            <w:gridSpan w:val="2"/>
+            <w:vAlign w:val="center"/>
+          </w:tcPr>
+          <w:p>
+            <w:r>
+              <w:rPr>
+                <w:rFonts w:cs="Calibri"/>
+                <w:color w:val="000000"/>
+              </w:rPr>
+              <w:t>Experiencia y Capacidad</w:t>
+            </w:r>
+            <w:r>
+              <w:rPr>
+                <w:rFonts w:cs="Calibri"/>
+                <w:color w:val="000000"/>
+              </w:rPr>
+              <w:t>.</w:t>
+            </w:r>
+          </w:p>
+        </w:tc>
+      </w:tr>
+      <w:tr>
+        <w:tc>
+          <w:tcPr>
+            <w:tcW w:w="8528" w:type="dxa"/>
+            <w:gridSpan w:val="5"/>
+            <w:shd w:val="clear" w:color="auto" w:fill="8DB3E2"/>
+          </w:tcPr>
+          <w:p>
+            <w:r>
+              <w:t>Descripción</w:t>
+            </w:r>
+          </w:p>
+        </w:tc>
+      </w:tr>
+      <w:tr>
+        <w:tc>
+          <w:tcPr>
+            <w:tcW w:w="8528" w:type="dxa"/>
+            <w:gridSpan w:val="5"/>
+            <w:vAlign w:val="center"/>
+          </w:tcPr>
+          <w:p>
+            <w:r>
+              <w:t>Este riesgo trata sobre la falta de experiencia que posee el equipo en la gestión de proyectos de software.</w:t>
+            </w:r>
+          </w:p>
+        </w:tc>
+      </w:tr>
+      <w:tr>
+        <w:tc>
+          <w:tcPr>
+            <w:tcW w:w="4276" w:type="dxa"/>
+            <w:gridSpan w:val="2"/>
+            <w:shd w:val="clear" w:color="auto" w:fill="8DB3E2"/>
+          </w:tcPr>
+          <w:p>
+            <w:r>
+              <w:t>Estado del Riesgo (Activo, Cerrado)</w:t>
+            </w:r>
+          </w:p>
+        </w:tc>
+        <w:tc>
+          <w:tcPr>
+            <w:tcW w:w="4252" w:type="dxa"/>
+            <w:gridSpan w:val="3"/>
+          </w:tcPr>
+          <w:p>
+            <w:r>
+              <w:t>Activo</w:t>
+            </w:r>
+          </w:p>
+        </w:tc>
+      </w:tr>
+    </w:tbl>
+    <w:p>
+      <w:pPr>
+        <w:pStyle w:val="PSI-Normal"/>
+      </w:pPr>
+    </w:p>
+    <w:p>
+      <w:pPr>
+        <w:pStyle w:val="PSI-Ttulo2"/>
+        <w:outlineLvl w:val="2"/>
+      </w:pPr>
+      <w:r>
+        <w:t>Análisis</w:t>
+      </w:r>
+    </w:p>
+    <w:tbl>
+      <w:tblPr>
+        <w:tblW w:w="0" w:type="auto"/>
+        <w:tblInd w:w="-34" w:type="dxa"/>
+        <w:tblBorders>
+          <w:top w:val="single" w:sz="4" w:space="0" w:color="000000"/>
+          <w:left w:val="single" w:sz="4" w:space="0" w:color="000000"/>
+          <w:bottom w:val="single" w:sz="4" w:space="0" w:color="000000"/>
+          <w:right w:val="single" w:sz="4" w:space="0" w:color="000000"/>
+          <w:insideH w:val="single" w:sz="4" w:space="0" w:color="000000"/>
+          <w:insideV w:val="single" w:sz="4" w:space="0" w:color="000000"/>
+        </w:tblBorders>
+        <w:tblLook w:val="04A0" w:firstRow="1" w:lastRow="0" w:firstColumn="1" w:lastColumn="0" w:noHBand="0" w:noVBand="1"/>
+      </w:tblPr>
+      <w:tblGrid>
+        <w:gridCol w:w="3087"/>
+        <w:gridCol w:w="2755"/>
+        <w:gridCol w:w="2686"/>
+      </w:tblGrid>
+      <w:tr>
+        <w:tc>
+          <w:tcPr>
+            <w:tcW w:w="3087" w:type="dxa"/>
+            <w:shd w:val="clear" w:color="auto" w:fill="8DB3E2"/>
+          </w:tcPr>
+          <w:p>
+            <w:r>
+              <w:t>Impacto</w:t>
+            </w:r>
+          </w:p>
+        </w:tc>
+        <w:tc>
+          <w:tcPr>
+            <w:tcW w:w="2755" w:type="dxa"/>
+            <w:shd w:val="clear" w:color="auto" w:fill="8DB3E2"/>
+          </w:tcPr>
+          <w:p>
+            <w:r>
+              <w:t>Probabilidad</w:t>
+            </w:r>
+          </w:p>
+        </w:tc>
+        <w:tc>
+          <w:tcPr>
+            <w:tcW w:w="2686" w:type="dxa"/>
+            <w:shd w:val="clear" w:color="auto" w:fill="8DB3E2"/>
+          </w:tcPr>
+          <w:p>
+            <w:r>
+              <w:t>Factor</w:t>
+            </w:r>
+          </w:p>
+        </w:tc>
+      </w:tr>
+      <w:tr>
+        <w:tc>
+          <w:tcPr>
+            <w:tcW w:w="3087" w:type="dxa"/>
+          </w:tcPr>
+          <w:p>
+            <w:r>
+              <w:t>4</w:t>
+            </w:r>
+          </w:p>
+        </w:tc>
+        <w:tc>
+          <w:tcPr>
+            <w:tcW w:w="2755" w:type="dxa"/>
+          </w:tcPr>
+          <w:p>
+            <w:r>
+              <w:t>50%</w:t>
+            </w:r>
+          </w:p>
+        </w:tc>
+        <w:tc>
+          <w:tcPr>
+            <w:tcW w:w="2686" w:type="dxa"/>
+          </w:tcPr>
+          <w:p>
+            <w:r>
+              <w:t>200</w:t>
+            </w:r>
+          </w:p>
+        </w:tc>
+      </w:tr>
+      <w:tr>
+        <w:tc>
+          <w:tcPr>
+            <w:tcW w:w="8528" w:type="dxa"/>
+            <w:gridSpan w:val="3"/>
+            <w:shd w:val="clear" w:color="auto" w:fill="8DB3E2"/>
+          </w:tcPr>
+          <w:p>
+            <w:r>
+              <w:t>Causas</w:t>
+            </w:r>
+          </w:p>
+        </w:tc>
+      </w:tr>
+      <w:tr>
+        <w:tc>
+          <w:tcPr>
+            <w:tcW w:w="8528" w:type="dxa"/>
+            <w:gridSpan w:val="3"/>
+            <w:vAlign w:val="center"/>
+          </w:tcPr>
+          <w:p>
+            <w:r>
+              <w:rPr>
+                <w:rFonts w:cs="Calibri"/>
+                <w:color w:val="000000"/>
+              </w:rPr>
+              <w:t>L</w:t>
+            </w:r>
+            <w:r>
+              <w:rPr>
+                <w:rFonts w:cs="Calibri"/>
+                <w:color w:val="000000"/>
+              </w:rPr>
+              <w:t>a falta de experiencia del grupo de desarrollo en la conducción de un proyecto de software</w:t>
+            </w:r>
+            <w:r>
+              <w:rPr>
+                <w:rFonts w:cs="Calibri"/>
+                <w:color w:val="000000"/>
+              </w:rPr>
+              <w:t>.</w:t>
+            </w:r>
+          </w:p>
+        </w:tc>
+      </w:tr>
+      <w:tr>
+        <w:tc>
+          <w:tcPr>
+            <w:tcW w:w="8528" w:type="dxa"/>
+            <w:gridSpan w:val="3"/>
+            <w:shd w:val="clear" w:color="auto" w:fill="8DB3E2"/>
+          </w:tcPr>
+          <w:p>
+            <w:r>
+              <w:t>Síntomas</w:t>
+            </w:r>
+          </w:p>
+        </w:tc>
+      </w:tr>
+      <w:tr>
+        <w:tc>
+          <w:tcPr>
+            <w:tcW w:w="8528" w:type="dxa"/>
+            <w:gridSpan w:val="3"/>
+            <w:vAlign w:val="center"/>
+          </w:tcPr>
+          <w:p>
+            <w:r>
+              <w:rPr>
+                <w:rFonts w:cs="Calibri"/>
+                <w:color w:val="000000"/>
+              </w:rPr>
+              <w:t>F</w:t>
+            </w:r>
+            <w:r>
+              <w:rPr>
+                <w:rFonts w:cs="Calibri"/>
+                <w:color w:val="000000"/>
+              </w:rPr>
+              <w:t>all</w:t>
+            </w:r>
+            <w:r>
+              <w:rPr>
+                <w:rFonts w:cs="Calibri"/>
+                <w:color w:val="000000"/>
+              </w:rPr>
+              <w:t>as</w:t>
+            </w:r>
+            <w:r>
+              <w:rPr>
+                <w:rFonts w:cs="Calibri"/>
+                <w:color w:val="000000"/>
+              </w:rPr>
+              <w:t xml:space="preserve"> en la calidad del producto final, a decisiones técnicas incorrectas y a una mala asignación de recursos.</w:t>
+            </w:r>
+          </w:p>
+        </w:tc>
+      </w:tr>
+    </w:tbl>
+    <w:p>
+      <w:pPr>
+        <w:pStyle w:val="PSI-Normal"/>
+      </w:pPr>
+    </w:p>
+    <w:p>
+      <w:pPr>
+        <w:pStyle w:val="PSI-Ttulo2"/>
+        <w:outlineLvl w:val="2"/>
+      </w:pPr>
+      <w:r>
+        <w:t>Plan de Riesgos</w:t>
+      </w:r>
+    </w:p>
+    <w:tbl>
+      <w:tblPr>
+        <w:tblW w:w="8755" w:type="dxa"/>
+        <w:tblBorders>
+          <w:top w:val="single" w:sz="4" w:space="0" w:color="000000"/>
+          <w:left w:val="single" w:sz="4" w:space="0" w:color="000000"/>
+          <w:bottom w:val="single" w:sz="4" w:space="0" w:color="000000"/>
+          <w:right w:val="single" w:sz="4" w:space="0" w:color="000000"/>
+          <w:insideH w:val="single" w:sz="4" w:space="0" w:color="000000"/>
+          <w:insideV w:val="single" w:sz="4" w:space="0" w:color="000000"/>
+        </w:tblBorders>
+        <w:tblLook w:val="04A0" w:firstRow="1" w:lastRow="0" w:firstColumn="1" w:lastColumn="0" w:noHBand="0" w:noVBand="1"/>
+      </w:tblPr>
+      <w:tblGrid>
+        <w:gridCol w:w="2660"/>
+        <w:gridCol w:w="1701"/>
+        <w:gridCol w:w="2693"/>
+        <w:gridCol w:w="1701"/>
+      </w:tblGrid>
+      <w:tr>
+        <w:tc>
+          <w:tcPr>
+            <w:tcW w:w="2660" w:type="dxa"/>
+            <w:shd w:val="clear" w:color="auto" w:fill="8DB3E2"/>
+          </w:tcPr>
+          <w:p>
+            <w:r>
+              <w:t>Estrategia de Respuesta</w:t>
+            </w:r>
+          </w:p>
+        </w:tc>
+        <w:tc>
+          <w:tcPr>
+            <w:tcW w:w="1701" w:type="dxa"/>
+            <w:shd w:val="clear" w:color="auto" w:fill="8DB3E2"/>
+          </w:tcPr>
+          <w:p>
+            <w:r>
+              <w:t>Responsable</w:t>
+            </w:r>
+          </w:p>
+        </w:tc>
+        <w:tc>
+          <w:tcPr>
+            <w:tcW w:w="2693" w:type="dxa"/>
+            <w:shd w:val="clear" w:color="auto" w:fill="8DB3E2"/>
+          </w:tcPr>
+          <w:p>
+            <w:r>
+              <w:t>Respuesta al Riesgo</w:t>
+            </w:r>
+          </w:p>
+        </w:tc>
+        <w:tc>
+          <w:tcPr>
+            <w:tcW w:w="1701" w:type="dxa"/>
+            <w:shd w:val="clear" w:color="auto" w:fill="8DB3E2"/>
+          </w:tcPr>
+          <w:p>
+            <w:r>
+              <w:t>Etapa</w:t>
+            </w:r>
+          </w:p>
+        </w:tc>
+      </w:tr>
+      <w:tr>
+        <w:tc>
+          <w:tcPr>
+            <w:tcW w:w="2660" w:type="dxa"/>
+          </w:tcPr>
+          <w:p>
+            <w:r>
+              <w:t>Mitigación</w:t>
+            </w:r>
+          </w:p>
+        </w:tc>
+        <w:tc>
+          <w:tcPr>
+            <w:tcW w:w="1701" w:type="dxa"/>
+          </w:tcPr>
+          <w:p>
+            <w:r>
+              <w:t>FH</w:t>
+            </w:r>
+          </w:p>
+        </w:tc>
+        <w:tc>
+          <w:tcPr>
+            <w:tcW w:w="2693" w:type="dxa"/>
+            <w:shd w:val="clear" w:color="auto" w:fill="auto"/>
+          </w:tcPr>
+          <w:p>
+            <w:pPr>
+              <w:pStyle w:val="Prrafodelista"/>
+              <w:numPr>
+                <w:ilvl w:val="0"/>
+                <w:numId w:val="25"/>
+              </w:numPr>
+            </w:pPr>
+            <w:r>
+              <w:t xml:space="preserve">Realizar revisiones para comprobar la calidad del </w:t>
+            </w:r>
+            <w:r>
+              <w:lastRenderedPageBreak/>
+              <w:t>producto desarrollado.</w:t>
+            </w:r>
+          </w:p>
+        </w:tc>
+        <w:tc>
+          <w:tcPr>
+            <w:tcW w:w="1701" w:type="dxa"/>
+            <w:shd w:val="clear" w:color="auto" w:fill="auto"/>
+          </w:tcPr>
+          <w:p>
+            <w:r>
+              <w:lastRenderedPageBreak/>
+              <w:t>Elaboración (2da iteración)</w:t>
+            </w:r>
+          </w:p>
+        </w:tc>
+      </w:tr>
+      <w:tr>
+        <w:tc>
+          <w:tcPr>
+            <w:tcW w:w="2660" w:type="dxa"/>
+          </w:tcPr>
+          <w:p>
+            <w:r>
+              <w:t>Contingencia</w:t>
+            </w:r>
+          </w:p>
+        </w:tc>
+        <w:tc>
+          <w:tcPr>
+            <w:tcW w:w="1701" w:type="dxa"/>
+          </w:tcPr>
+          <w:p>
+            <w:r>
+              <w:t>FH</w:t>
+            </w:r>
+          </w:p>
+        </w:tc>
+        <w:tc>
+          <w:tcPr>
+            <w:tcW w:w="2693" w:type="dxa"/>
+            <w:shd w:val="clear" w:color="auto" w:fill="auto"/>
+          </w:tcPr>
+          <w:p>
+            <w:pPr>
+              <w:pStyle w:val="Prrafodelista"/>
+              <w:numPr>
+                <w:ilvl w:val="0"/>
+                <w:numId w:val="25"/>
+              </w:numPr>
+            </w:pPr>
+            <w:r>
+              <w:t>Realizar una reunión de emergencia con todos los integrantes del equipo para reasignar las tareas</w:t>
+            </w:r>
+          </w:p>
+        </w:tc>
+        <w:tc>
+          <w:tcPr>
+            <w:tcW w:w="1701" w:type="dxa"/>
+            <w:shd w:val="clear" w:color="auto" w:fill="auto"/>
+          </w:tcPr>
+          <w:p>
+            <w:r>
+              <w:t>Elaboración (2da iteración)</w:t>
+            </w:r>
+          </w:p>
+        </w:tc>
+      </w:tr>
+    </w:tbl>
+    <w:p>
+      <w:pPr>
+        <w:pStyle w:val="PSI-Normal"/>
+      </w:pPr>
+    </w:p>
+    <w:p>
+      <w:pPr>
+        <w:pStyle w:val="PSI-Ttulo2"/>
+        <w:outlineLvl w:val="2"/>
+      </w:pPr>
+      <w:r>
+        <w:t>Seguimiento</w:t>
+      </w:r>
+    </w:p>
+    <w:tbl>
+      <w:tblPr>
+        <w:tblW w:w="8755" w:type="dxa"/>
+        <w:tblBorders>
+          <w:top w:val="single" w:sz="4" w:space="0" w:color="000000"/>
+          <w:left w:val="single" w:sz="4" w:space="0" w:color="000000"/>
+          <w:bottom w:val="single" w:sz="4" w:space="0" w:color="000000"/>
+          <w:right w:val="single" w:sz="4" w:space="0" w:color="000000"/>
+          <w:insideH w:val="single" w:sz="4" w:space="0" w:color="000000"/>
+          <w:insideV w:val="single" w:sz="4" w:space="0" w:color="000000"/>
+        </w:tblBorders>
+        <w:tblLook w:val="04A0" w:firstRow="1" w:lastRow="0" w:firstColumn="1" w:lastColumn="0" w:noHBand="0" w:noVBand="1"/>
+      </w:tblPr>
+      <w:tblGrid>
+        <w:gridCol w:w="2161"/>
+        <w:gridCol w:w="2161"/>
+        <w:gridCol w:w="2161"/>
+        <w:gridCol w:w="2272"/>
+      </w:tblGrid>
+      <w:tr>
+        <w:tc>
+          <w:tcPr>
+            <w:tcW w:w="2161" w:type="dxa"/>
+            <w:shd w:val="clear" w:color="auto" w:fill="8DB3E2"/>
+          </w:tcPr>
+          <w:p>
+            <w:r>
+              <w:t>Fecha</w:t>
+            </w:r>
+          </w:p>
+        </w:tc>
+        <w:tc>
+          <w:tcPr>
+            <w:tcW w:w="2161" w:type="dxa"/>
+            <w:shd w:val="clear" w:color="auto" w:fill="8DB3E2"/>
+          </w:tcPr>
+          <w:p>
+            <w:r>
+              <w:t>Etapa</w:t>
+            </w:r>
+          </w:p>
+        </w:tc>
+        <w:tc>
+          <w:tcPr>
+            <w:tcW w:w="2161" w:type="dxa"/>
+            <w:shd w:val="clear" w:color="auto" w:fill="8DB3E2"/>
+          </w:tcPr>
+          <w:p>
+            <w:r>
+              <w:t>Comentario</w:t>
+            </w:r>
+          </w:p>
+        </w:tc>
+        <w:tc>
+          <w:tcPr>
+            <w:tcW w:w="2272" w:type="dxa"/>
+            <w:shd w:val="clear" w:color="auto" w:fill="8DB3E2"/>
+          </w:tcPr>
+          <w:p>
+            <w:r>
+              <w:t>Responsable</w:t>
+            </w:r>
+          </w:p>
+        </w:tc>
+      </w:tr>
+      <w:tr>
+        <w:tc>
+          <w:tcPr>
+            <w:tcW w:w="2161" w:type="dxa"/>
+          </w:tcPr>
+          <w:p>
+            <w:r>
+              <w:t>11/10/2024</w:t>
+            </w:r>
+          </w:p>
+        </w:tc>
+        <w:tc>
+          <w:tcPr>
+            <w:tcW w:w="2161" w:type="dxa"/>
+          </w:tcPr>
+          <w:p>
+            <w:r>
+              <w:t>Elaboración 2</w:t>
+            </w:r>
+          </w:p>
+        </w:tc>
+        <w:tc>
+          <w:tcPr>
+            <w:tcW w:w="2161" w:type="dxa"/>
+          </w:tcPr>
+          <w:p>
+            <w:r>
+              <w:t xml:space="preserve">Se pudo realizar el plan de mitigación correctamente. </w:t>
+            </w:r>
+          </w:p>
+          <w:p>
+            <w:r>
+              <w:t>Se realizaron revisiones de los documentos más importantes para el desarrollo como la especificación de requerimientos y el modelo de datos. Gracias a esta revisión se ajustaron los casos de uso y los requerimientos funcionales.</w:t>
+            </w:r>
+          </w:p>
+        </w:tc>
+        <w:tc>
+          <w:tcPr>
+            <w:tcW w:w="2272" w:type="dxa"/>
+          </w:tcPr>
+          <w:p>
+            <w:r>
+              <w:t>FH</w:t>
+            </w:r>
+          </w:p>
+        </w:tc>
+      </w:tr>
+    </w:tbl>
+    <w:p>
+      <w:pPr>
+        <w:pStyle w:val="PSI-Normal"/>
+      </w:pPr>
+    </w:p>
+    <w:p>
+      <w:pPr>
+        <w:pStyle w:val="PSI-Ttulo1"/>
+      </w:pPr>
+      <w:r>
+        <w:t>Riesgo 13:</w:t>
+      </w:r>
+    </w:p>
+    <w:p>
+      <w:pPr>
+        <w:pStyle w:val="PSI-Ttulo1"/>
+        <w:outlineLvl w:val="1"/>
+      </w:pPr>
+      <w:r>
+        <w:t>Leyenda</w:t>
+      </w:r>
+    </w:p>
+    <w:tbl>
+      <w:tblPr>
+        <w:tblW w:w="0" w:type="auto"/>
+        <w:tblInd w:w="357" w:type="dxa"/>
+        <w:tblBorders>
+          <w:top w:val="single" w:sz="4" w:space="0" w:color="000000"/>
+          <w:left w:val="single" w:sz="4" w:space="0" w:color="000000"/>
+          <w:bottom w:val="single" w:sz="4" w:space="0" w:color="000000"/>
+          <w:right w:val="single" w:sz="4" w:space="0" w:color="000000"/>
+          <w:insideH w:val="single" w:sz="4" w:space="0" w:color="000000"/>
+          <w:insideV w:val="single" w:sz="4" w:space="0" w:color="000000"/>
+        </w:tblBorders>
+        <w:tblLook w:val="04A0" w:firstRow="1" w:lastRow="0" w:firstColumn="1" w:lastColumn="0" w:noHBand="0" w:noVBand="1"/>
+      </w:tblPr>
+      <w:tblGrid>
+        <w:gridCol w:w="2667"/>
+        <w:gridCol w:w="5470"/>
+      </w:tblGrid>
+      <w:tr>
+        <w:tc>
+          <w:tcPr>
+            <w:tcW w:w="2728" w:type="dxa"/>
+            <w:shd w:val="clear" w:color="auto" w:fill="8DB3E2"/>
+            <w:vAlign w:val="center"/>
+          </w:tcPr>
+          <w:p>
+            <w:r>
+              <w:t>Número de Referencia</w:t>
+            </w:r>
+          </w:p>
+        </w:tc>
+        <w:tc>
+          <w:tcPr>
+            <w:tcW w:w="5635" w:type="dxa"/>
+            <w:vAlign w:val="center"/>
+          </w:tcPr>
+          <w:p>
+            <w:r>
+              <w:t>RK13</w:t>
+            </w:r>
+          </w:p>
+        </w:tc>
+      </w:tr>
+      <w:tr>
+        <w:tc>
+          <w:tcPr>
+            <w:tcW w:w="2728" w:type="dxa"/>
+            <w:shd w:val="clear" w:color="auto" w:fill="8DB3E2"/>
+            <w:vAlign w:val="center"/>
+          </w:tcPr>
+          <w:p>
+            <w:r>
+              <w:t>Fecha de Identificación</w:t>
+            </w:r>
+          </w:p>
+        </w:tc>
+        <w:tc>
+          <w:tcPr>
+            <w:tcW w:w="5635" w:type="dxa"/>
+            <w:vAlign w:val="center"/>
+          </w:tcPr>
+          <w:p>
+            <w:r>
+              <w:t>29/10/2024</w:t>
+            </w:r>
+          </w:p>
+        </w:tc>
+      </w:tr>
+      <w:tr>
+        <w:tc>
+          <w:tcPr>
+            <w:tcW w:w="2728" w:type="dxa"/>
+            <w:shd w:val="clear" w:color="auto" w:fill="8DB3E2"/>
+            <w:vAlign w:val="center"/>
+          </w:tcPr>
+          <w:p>
+            <w:r>
+              <w:t>Etapa</w:t>
+            </w:r>
+          </w:p>
+        </w:tc>
+        <w:tc>
+          <w:tcPr>
+            <w:tcW w:w="5635" w:type="dxa"/>
+            <w:vAlign w:val="center"/>
+          </w:tcPr>
+          <w:p>
+            <w:r>
+              <w:t>Fase de construcción 1.</w:t>
+            </w:r>
+          </w:p>
+        </w:tc>
+      </w:tr>
+      <w:tr>
+        <w:tc>
+          <w:tcPr>
+            <w:tcW w:w="2728" w:type="dxa"/>
+            <w:shd w:val="clear" w:color="auto" w:fill="8DB3E2"/>
+            <w:vAlign w:val="center"/>
+          </w:tcPr>
+          <w:p>
+            <w:r>
+              <w:t>Nombre del Riesgo</w:t>
+            </w:r>
+          </w:p>
+        </w:tc>
+        <w:tc>
+          <w:tcPr>
+            <w:tcW w:w="5635" w:type="dxa"/>
+            <w:vAlign w:val="center"/>
+          </w:tcPr>
+          <w:p>
+            <w:pPr>
+              <w:rPr>
+                <w:rFonts w:cs="Calibri"/>
+                <w:color w:val="000000"/>
+                <w:lang w:val="es-AR" w:eastAsia="es-AR"/>
+              </w:rPr>
+            </w:pPr>
+            <w:r>
+              <w:rPr>
+                <w:rFonts w:cs="Calibri"/>
+                <w:color w:val="000000"/>
+              </w:rPr>
+              <w:t xml:space="preserve">Dada la falta de experiencia del grupo de desarrollo en la conducción de un proyecto de software, podría ocurrir una gestión ineficaz del proyecto, </w:t>
+            </w:r>
+            <w:r>
+              <w:rPr>
+                <w:rFonts w:cs="Calibri"/>
+                <w:color w:val="000000"/>
+              </w:rPr>
+              <w:t xml:space="preserve">lo que podría conducir a </w:t>
+            </w:r>
+            <w:r>
+              <w:rPr>
+                <w:rFonts w:cs="Calibri"/>
+                <w:color w:val="000000"/>
+              </w:rPr>
+              <w:lastRenderedPageBreak/>
+              <w:t>posibles fallos en la calidad del producto final, a decisiones técnicas incorrectas y a una mala asignación de recursos.</w:t>
+            </w:r>
+          </w:p>
+        </w:tc>
+      </w:tr>
+      <w:tr>
+        <w:tc>
+          <w:tcPr>
+            <w:tcW w:w="2728" w:type="dxa"/>
+            <w:shd w:val="clear" w:color="auto" w:fill="8DB3E2"/>
+            <w:vAlign w:val="center"/>
+          </w:tcPr>
+          <w:p>
+            <w:r>
+              <w:lastRenderedPageBreak/>
+              <w:t>Categoría</w:t>
+            </w:r>
+          </w:p>
+        </w:tc>
+        <w:tc>
+          <w:tcPr>
+            <w:tcW w:w="5635" w:type="dxa"/>
+            <w:vAlign w:val="center"/>
+          </w:tcPr>
+          <w:p>
+            <w:pPr>
+              <w:rPr>
+                <w:rFonts w:cs="Calibri"/>
+                <w:color w:val="000000"/>
+                <w:lang w:val="es-AR" w:eastAsia="es-AR"/>
+              </w:rPr>
+            </w:pPr>
+            <w:r>
+              <w:rPr>
+                <w:rFonts w:cs="Calibri"/>
+                <w:color w:val="000000"/>
+              </w:rPr>
+              <w:t>Experiencia y Capacidad</w:t>
+            </w:r>
+            <w:r>
+              <w:rPr>
+                <w:rFonts w:cs="Calibri"/>
+                <w:color w:val="000000"/>
+              </w:rPr>
+              <w:t>.</w:t>
+            </w:r>
+          </w:p>
+        </w:tc>
+      </w:tr>
+      <w:tr>
+        <w:tc>
+          <w:tcPr>
+            <w:tcW w:w="2728" w:type="dxa"/>
+            <w:shd w:val="clear" w:color="auto" w:fill="8DB3E2"/>
+            <w:vAlign w:val="center"/>
+          </w:tcPr>
+          <w:p>
+            <w:r>
+              <w:t>Descripción</w:t>
+            </w:r>
+          </w:p>
+        </w:tc>
+        <w:tc>
+          <w:tcPr>
+            <w:tcW w:w="5635" w:type="dxa"/>
+            <w:vAlign w:val="center"/>
+          </w:tcPr>
+          <w:p>
+            <w:r>
+              <w:t>Este riesgo trata sobre la falta de experiencia que posee el equipo en la gestión de proyectos de software.</w:t>
+            </w:r>
+          </w:p>
+        </w:tc>
+      </w:tr>
+      <w:tr>
+        <w:tc>
+          <w:tcPr>
+            <w:tcW w:w="2728" w:type="dxa"/>
+            <w:shd w:val="clear" w:color="auto" w:fill="8DB3E2"/>
+            <w:vAlign w:val="center"/>
+          </w:tcPr>
+          <w:p>
+            <w:r>
+              <w:t>Impacto</w:t>
+            </w:r>
+          </w:p>
+        </w:tc>
+        <w:tc>
+          <w:tcPr>
+            <w:tcW w:w="5635" w:type="dxa"/>
+            <w:vAlign w:val="center"/>
+          </w:tcPr>
+          <w:p>
+            <w:r>
+              <w:t>4</w:t>
+            </w:r>
+          </w:p>
+        </w:tc>
+      </w:tr>
+      <w:tr>
+        <w:tc>
+          <w:tcPr>
+            <w:tcW w:w="2728" w:type="dxa"/>
+            <w:shd w:val="clear" w:color="auto" w:fill="8DB3E2"/>
+            <w:vAlign w:val="center"/>
+          </w:tcPr>
+          <w:p>
+            <w:r>
+              <w:t>Probabilidad</w:t>
+            </w:r>
+          </w:p>
+        </w:tc>
+        <w:tc>
+          <w:tcPr>
+            <w:tcW w:w="5635" w:type="dxa"/>
+            <w:vAlign w:val="center"/>
+          </w:tcPr>
+          <w:p>
+            <w:r>
+              <w:t>50%</w:t>
+            </w:r>
+          </w:p>
+        </w:tc>
+      </w:tr>
+      <w:tr>
+        <w:tc>
+          <w:tcPr>
+            <w:tcW w:w="2728" w:type="dxa"/>
+            <w:shd w:val="clear" w:color="auto" w:fill="8DB3E2"/>
+            <w:vAlign w:val="center"/>
+          </w:tcPr>
+          <w:p>
+            <w:r>
+              <w:t>Factor</w:t>
+            </w:r>
+          </w:p>
+        </w:tc>
+        <w:tc>
+          <w:tcPr>
+            <w:tcW w:w="5635" w:type="dxa"/>
+            <w:vAlign w:val="center"/>
+          </w:tcPr>
+          <w:p>
+            <w:r>
+              <w:t>200</w:t>
+            </w:r>
+          </w:p>
+        </w:tc>
+      </w:tr>
+      <w:tr>
+        <w:tc>
+          <w:tcPr>
+            <w:tcW w:w="2728" w:type="dxa"/>
+            <w:shd w:val="clear" w:color="auto" w:fill="8DB3E2"/>
+            <w:vAlign w:val="center"/>
+          </w:tcPr>
+          <w:p>
+            <w:r>
+              <w:t>Causas</w:t>
+            </w:r>
+          </w:p>
+        </w:tc>
+        <w:tc>
+          <w:tcPr>
+            <w:tcW w:w="5635" w:type="dxa"/>
+            <w:vAlign w:val="center"/>
+          </w:tcPr>
+          <w:p>
+            <w:r>
+              <w:rPr>
+                <w:rFonts w:cs="Calibri"/>
+                <w:color w:val="000000"/>
+              </w:rPr>
+              <w:t>L</w:t>
+            </w:r>
+            <w:r>
+              <w:rPr>
+                <w:rFonts w:cs="Calibri"/>
+                <w:color w:val="000000"/>
+              </w:rPr>
+              <w:t>a falta de experiencia del grupo de desarrollo en la conducción de un proyecto de software</w:t>
+            </w:r>
+            <w:r>
+              <w:rPr>
+                <w:rFonts w:cs="Calibri"/>
+                <w:color w:val="000000"/>
+              </w:rPr>
+              <w:t>.</w:t>
+            </w:r>
+          </w:p>
+        </w:tc>
+      </w:tr>
+      <w:tr>
+        <w:tc>
+          <w:tcPr>
+            <w:tcW w:w="2728" w:type="dxa"/>
+            <w:shd w:val="clear" w:color="auto" w:fill="8DB3E2"/>
+            <w:vAlign w:val="center"/>
+          </w:tcPr>
+          <w:p>
+            <w:r>
+              <w:t>Síntomas</w:t>
+            </w:r>
+          </w:p>
+        </w:tc>
+        <w:tc>
+          <w:tcPr>
+            <w:tcW w:w="5635" w:type="dxa"/>
+            <w:vAlign w:val="center"/>
+          </w:tcPr>
+          <w:p>
+            <w:r>
+              <w:rPr>
+                <w:rFonts w:cs="Calibri"/>
+                <w:color w:val="000000"/>
+              </w:rPr>
+              <w:t>F</w:t>
+            </w:r>
+            <w:r>
+              <w:rPr>
+                <w:rFonts w:cs="Calibri"/>
+                <w:color w:val="000000"/>
+              </w:rPr>
+              <w:t>all</w:t>
+            </w:r>
+            <w:r>
+              <w:rPr>
+                <w:rFonts w:cs="Calibri"/>
+                <w:color w:val="000000"/>
+              </w:rPr>
+              <w:t>as</w:t>
+            </w:r>
+            <w:r>
+              <w:rPr>
+                <w:rFonts w:cs="Calibri"/>
+                <w:color w:val="000000"/>
+              </w:rPr>
+              <w:t xml:space="preserve"> en la calidad del producto final, a decisiones técnicas incorrectas y a una mala asignación de recursos.</w:t>
+            </w:r>
+          </w:p>
+        </w:tc>
+      </w:tr>
+      <w:tr>
+        <w:tc>
+          <w:tcPr>
+            <w:tcW w:w="2728" w:type="dxa"/>
+            <w:shd w:val="clear" w:color="auto" w:fill="8DB3E2"/>
+            <w:vAlign w:val="center"/>
+          </w:tcPr>
+          <w:p>
+            <w:r>
+              <w:t>Estrategia de Respuesta</w:t>
+            </w:r>
+          </w:p>
+        </w:tc>
+        <w:tc>
+          <w:tcPr>
+            <w:tcW w:w="5635" w:type="dxa"/>
+            <w:vAlign w:val="center"/>
+          </w:tcPr>
+          <w:p>
+            <w:r>
+              <w:t>Mitigación y contingencia.</w:t>
+            </w:r>
+          </w:p>
+        </w:tc>
+      </w:tr>
+      <w:tr>
+        <w:tc>
+          <w:tcPr>
+            <w:tcW w:w="2728" w:type="dxa"/>
+            <w:shd w:val="clear" w:color="auto" w:fill="8DB3E2"/>
+            <w:vAlign w:val="center"/>
+          </w:tcPr>
+          <w:p>
+            <w:r>
+              <w:t>Responsable</w:t>
+            </w:r>
+          </w:p>
+        </w:tc>
+        <w:tc>
+          <w:tcPr>
+            <w:tcW w:w="5635" w:type="dxa"/>
+            <w:vAlign w:val="center"/>
+          </w:tcPr>
+          <w:p>
+            <w:r>
+              <w:t>FH</w:t>
+            </w:r>
+          </w:p>
+        </w:tc>
+      </w:tr>
+      <w:tr>
+        <w:tc>
+          <w:tcPr>
+            <w:tcW w:w="2728" w:type="dxa"/>
+            <w:shd w:val="clear" w:color="auto" w:fill="8DB3E2"/>
+            <w:vAlign w:val="center"/>
+          </w:tcPr>
+          <w:p>
+            <w:r>
+              <w:t>Respuesta al Riesgo</w:t>
+            </w:r>
+          </w:p>
+        </w:tc>
+        <w:tc>
+          <w:tcPr>
+            <w:tcW w:w="5635" w:type="dxa"/>
+            <w:vAlign w:val="center"/>
+          </w:tcPr>
+          <w:p>
+            <w:pPr>
+              <w:pStyle w:val="Prrafodelista"/>
+              <w:numPr>
+                <w:ilvl w:val="0"/>
+                <w:numId w:val="19"/>
+              </w:numPr>
+            </w:pPr>
+            <w:r>
+              <w:t>Realizar revisiones para comprobar la calidad del producto desarrollado.</w:t>
+            </w:r>
+          </w:p>
+          <w:p>
+            <w:pPr>
+              <w:pStyle w:val="Prrafodelista"/>
+              <w:numPr>
+                <w:ilvl w:val="0"/>
+                <w:numId w:val="38"/>
+              </w:numPr>
+            </w:pPr>
+            <w:r>
+              <w:t>Realizar una reunión de emergencia con todos los integrantes del equipo para reasignar las tareas</w:t>
+            </w:r>
+          </w:p>
+        </w:tc>
+      </w:tr>
+    </w:tbl>
+    <w:p>
+      <w:pPr>
+        <w:pStyle w:val="PSI-Normal"/>
+      </w:pPr>
+    </w:p>
+    <w:p>
+      <w:pPr>
+        <w:pStyle w:val="PSI-Ttulo1"/>
+        <w:outlineLvl w:val="1"/>
+      </w:pPr>
+      <w:r>
+        <w:br w:type="page"/>
+      </w:r>
+      <w:r>
+        <w:lastRenderedPageBreak/>
+        <w:t xml:space="preserve">Referencia </w:t>
+      </w:r>
+      <w:r>
+        <w:t>RK</w:t>
+      </w:r>
+      <w:r>
+        <w:t>08</w:t>
+      </w:r>
+    </w:p>
+    <w:p>
+      <w:pPr>
+        <w:pStyle w:val="PSI-Ttulo2"/>
+        <w:outlineLvl w:val="2"/>
+      </w:pPr>
+      <w:r>
+        <w:t>Identificación</w:t>
+      </w:r>
+    </w:p>
+    <w:tbl>
+      <w:tblPr>
+        <w:tblW w:w="0" w:type="auto"/>
+        <w:tblInd w:w="-34" w:type="dxa"/>
+        <w:tblBorders>
+          <w:top w:val="single" w:sz="4" w:space="0" w:color="000000"/>
+          <w:left w:val="single" w:sz="4" w:space="0" w:color="000000"/>
+          <w:bottom w:val="single" w:sz="4" w:space="0" w:color="000000"/>
+          <w:right w:val="single" w:sz="4" w:space="0" w:color="000000"/>
+          <w:insideH w:val="single" w:sz="4" w:space="0" w:color="000000"/>
+          <w:insideV w:val="single" w:sz="4" w:space="0" w:color="000000"/>
+        </w:tblBorders>
+        <w:tblLook w:val="04A0" w:firstRow="1" w:lastRow="0" w:firstColumn="1" w:lastColumn="0" w:noHBand="0" w:noVBand="1"/>
+      </w:tblPr>
+      <w:tblGrid>
+        <w:gridCol w:w="3094"/>
+        <w:gridCol w:w="1182"/>
+        <w:gridCol w:w="191"/>
+        <w:gridCol w:w="1361"/>
+        <w:gridCol w:w="2700"/>
+      </w:tblGrid>
+      <w:tr>
+        <w:trPr>
+          <w:trHeight w:val="335"/>
+        </w:trPr>
+        <w:tc>
+          <w:tcPr>
+            <w:tcW w:w="3094" w:type="dxa"/>
+            <w:shd w:val="clear" w:color="auto" w:fill="8DB3E2"/>
+          </w:tcPr>
+          <w:p>
+            <w:r>
+              <w:t>Número de Referencia</w:t>
+            </w:r>
+          </w:p>
+        </w:tc>
+        <w:tc>
+          <w:tcPr>
+            <w:tcW w:w="2734" w:type="dxa"/>
+            <w:gridSpan w:val="3"/>
+            <w:shd w:val="clear" w:color="auto" w:fill="8DB3E2"/>
+          </w:tcPr>
+          <w:p>
+            <w:r>
+              <w:t>Fecha de Identificación</w:t>
+            </w:r>
+          </w:p>
+        </w:tc>
+        <w:tc>
+          <w:tcPr>
+            <w:tcW w:w="2700" w:type="dxa"/>
+            <w:shd w:val="clear" w:color="auto" w:fill="8DB3E2"/>
+          </w:tcPr>
+          <w:p>
+            <w:r>
+              <w:t>Etapa</w:t>
+            </w:r>
+          </w:p>
+        </w:tc>
+      </w:tr>
+      <w:tr>
+        <w:trPr>
+          <w:trHeight w:val="335"/>
+        </w:trPr>
+        <w:tc>
+          <w:tcPr>
+            <w:tcW w:w="3094" w:type="dxa"/>
+            <w:shd w:val="clear" w:color="auto" w:fill="auto"/>
+          </w:tcPr>
+          <w:p>
+            <w:r>
+              <w:t>RK08</w:t>
+            </w:r>
+          </w:p>
+        </w:tc>
+        <w:tc>
+          <w:tcPr>
+            <w:tcW w:w="2734" w:type="dxa"/>
+            <w:gridSpan w:val="3"/>
+            <w:shd w:val="clear" w:color="auto" w:fill="auto"/>
+            <w:vAlign w:val="center"/>
+          </w:tcPr>
+          <w:p>
+            <w:r>
+              <w:t>13/09/2024</w:t>
+            </w:r>
+          </w:p>
+        </w:tc>
+        <w:tc>
+          <w:tcPr>
+            <w:tcW w:w="2700" w:type="dxa"/>
+            <w:shd w:val="clear" w:color="auto" w:fill="auto"/>
+          </w:tcPr>
+          <w:p>
+            <w:r>
+              <w:t>Fase de elaboración 1.</w:t>
+            </w:r>
+          </w:p>
+        </w:tc>
+      </w:tr>
+      <w:tr>
+        <w:tc>
+          <w:tcPr>
+            <w:tcW w:w="4467" w:type="dxa"/>
+            <w:gridSpan w:val="3"/>
+            <w:shd w:val="clear" w:color="auto" w:fill="8DB3E2"/>
+          </w:tcPr>
+          <w:p>
+            <w:r>
+              <w:t>Nombre del Riesgo</w:t>
+            </w:r>
+          </w:p>
+        </w:tc>
+        <w:tc>
+          <w:tcPr>
+            <w:tcW w:w="4061" w:type="dxa"/>
+            <w:gridSpan w:val="2"/>
+            <w:shd w:val="clear" w:color="auto" w:fill="8DB3E2"/>
+          </w:tcPr>
+          <w:p>
+            <w:r>
+              <w:t>Categoría</w:t>
+            </w:r>
+          </w:p>
+        </w:tc>
+      </w:tr>
+      <w:tr>
+        <w:tc>
+          <w:tcPr>
+            <w:tcW w:w="4467" w:type="dxa"/>
+            <w:gridSpan w:val="3"/>
+            <w:vAlign w:val="center"/>
+          </w:tcPr>
+          <w:p>
+            <w:r>
+              <w:rPr>
+                <w:rFonts w:cs="Calibri"/>
+                <w:color w:val="000000"/>
+              </w:rPr>
+              <w:t xml:space="preserve">Dada la falta de experiencia del grupo de desarrollo en la conducción de un proyecto de software, podría ocurrir una gestión ineficaz del proyecto, </w:t>
+            </w:r>
+            <w:r>
+              <w:rPr>
+                <w:rFonts w:cs="Calibri"/>
+                <w:color w:val="000000"/>
+              </w:rPr>
+              <w:t>lo que podría conducir a posibles fallos en la calidad del producto final, a decisiones técnicas incorrectas y a una mala asignación de recursos.</w:t>
+            </w:r>
+          </w:p>
+        </w:tc>
+        <w:tc>
+          <w:tcPr>
+            <w:tcW w:w="4061" w:type="dxa"/>
+            <w:gridSpan w:val="2"/>
+            <w:vAlign w:val="center"/>
+          </w:tcPr>
+          <w:p>
+            <w:r>
+              <w:rPr>
+                <w:rFonts w:cs="Calibri"/>
+                <w:color w:val="000000"/>
+              </w:rPr>
+              <w:t>Experiencia y Capacidad</w:t>
+            </w:r>
+            <w:r>
+              <w:rPr>
+                <w:rFonts w:cs="Calibri"/>
+                <w:color w:val="000000"/>
+              </w:rPr>
+              <w:t>.</w:t>
+            </w:r>
+          </w:p>
+        </w:tc>
+      </w:tr>
+      <w:tr>
+        <w:tc>
+          <w:tcPr>
+            <w:tcW w:w="8528" w:type="dxa"/>
+            <w:gridSpan w:val="5"/>
+            <w:shd w:val="clear" w:color="auto" w:fill="8DB3E2"/>
+          </w:tcPr>
+          <w:p>
+            <w:r>
+              <w:t>Descripción</w:t>
+            </w:r>
+          </w:p>
+        </w:tc>
+      </w:tr>
+      <w:tr>
+        <w:tc>
+          <w:tcPr>
+            <w:tcW w:w="8528" w:type="dxa"/>
+            <w:gridSpan w:val="5"/>
+            <w:vAlign w:val="center"/>
+          </w:tcPr>
+          <w:p>
+            <w:r>
+              <w:t>Este riesgo trata sobre la falta de experiencia que posee el equipo en la gestión de proyectos de software.</w:t>
+            </w:r>
+          </w:p>
+        </w:tc>
+      </w:tr>
+      <w:tr>
+        <w:tc>
+          <w:tcPr>
+            <w:tcW w:w="4276" w:type="dxa"/>
+            <w:gridSpan w:val="2"/>
+            <w:shd w:val="clear" w:color="auto" w:fill="8DB3E2"/>
+          </w:tcPr>
+          <w:p>
+            <w:r>
+              <w:t>Estado del Riesgo (Activo, Cerrado)</w:t>
+            </w:r>
+          </w:p>
+        </w:tc>
+        <w:tc>
+          <w:tcPr>
+            <w:tcW w:w="4252" w:type="dxa"/>
+            <w:gridSpan w:val="3"/>
+          </w:tcPr>
+          <w:p>
+            <w:r>
+              <w:t>Activo</w:t>
+            </w:r>
+          </w:p>
+        </w:tc>
+      </w:tr>
+    </w:tbl>
+    <w:p>
+      <w:pPr>
+        <w:pStyle w:val="PSI-Normal"/>
+      </w:pPr>
+    </w:p>
+    <w:p>
+      <w:pPr>
+        <w:pStyle w:val="PSI-Ttulo2"/>
+        <w:outlineLvl w:val="2"/>
+      </w:pPr>
+      <w:r>
+        <w:t>Análisis</w:t>
+      </w:r>
+    </w:p>
+    <w:tbl>
+      <w:tblPr>
+        <w:tblW w:w="0" w:type="auto"/>
+        <w:tblInd w:w="-34" w:type="dxa"/>
+        <w:tblBorders>
+          <w:top w:val="single" w:sz="4" w:space="0" w:color="000000"/>
+          <w:left w:val="single" w:sz="4" w:space="0" w:color="000000"/>
+          <w:bottom w:val="single" w:sz="4" w:space="0" w:color="000000"/>
+          <w:right w:val="single" w:sz="4" w:space="0" w:color="000000"/>
+          <w:insideH w:val="single" w:sz="4" w:space="0" w:color="000000"/>
+          <w:insideV w:val="single" w:sz="4" w:space="0" w:color="000000"/>
+        </w:tblBorders>
+        <w:tblLook w:val="04A0" w:firstRow="1" w:lastRow="0" w:firstColumn="1" w:lastColumn="0" w:noHBand="0" w:noVBand="1"/>
+      </w:tblPr>
+      <w:tblGrid>
+        <w:gridCol w:w="3087"/>
+        <w:gridCol w:w="2755"/>
+        <w:gridCol w:w="2686"/>
+      </w:tblGrid>
+      <w:tr>
+        <w:tc>
+          <w:tcPr>
+            <w:tcW w:w="3087" w:type="dxa"/>
+            <w:shd w:val="clear" w:color="auto" w:fill="8DB3E2"/>
+          </w:tcPr>
+          <w:p>
+            <w:r>
+              <w:t>Impacto</w:t>
+            </w:r>
+          </w:p>
+        </w:tc>
+        <w:tc>
+          <w:tcPr>
+            <w:tcW w:w="2755" w:type="dxa"/>
+            <w:shd w:val="clear" w:color="auto" w:fill="8DB3E2"/>
+          </w:tcPr>
+          <w:p>
+            <w:r>
+              <w:t>Probabilidad</w:t>
+            </w:r>
+          </w:p>
+        </w:tc>
+        <w:tc>
+          <w:tcPr>
+            <w:tcW w:w="2686" w:type="dxa"/>
+            <w:shd w:val="clear" w:color="auto" w:fill="8DB3E2"/>
+          </w:tcPr>
+          <w:p>
+            <w:r>
+              <w:t>Factor</w:t>
+            </w:r>
+          </w:p>
+        </w:tc>
+      </w:tr>
+      <w:tr>
+        <w:tc>
+          <w:tcPr>
+            <w:tcW w:w="3087" w:type="dxa"/>
+          </w:tcPr>
+          <w:p>
+            <w:r>
+              <w:t>4</w:t>
+            </w:r>
+          </w:p>
+        </w:tc>
+        <w:tc>
+          <w:tcPr>
+            <w:tcW w:w="2755" w:type="dxa"/>
+          </w:tcPr>
+          <w:p>
+            <w:r>
+              <w:t>50%</w:t>
+            </w:r>
+          </w:p>
+        </w:tc>
+        <w:tc>
+          <w:tcPr>
+            <w:tcW w:w="2686" w:type="dxa"/>
+          </w:tcPr>
+          <w:p>
+            <w:r>
+              <w:t>200</w:t>
+            </w:r>
+          </w:p>
+        </w:tc>
+      </w:tr>
+      <w:tr>
+        <w:tc>
+          <w:tcPr>
+            <w:tcW w:w="8528" w:type="dxa"/>
+            <w:gridSpan w:val="3"/>
+            <w:shd w:val="clear" w:color="auto" w:fill="8DB3E2"/>
+          </w:tcPr>
+          <w:p>
+            <w:r>
+              <w:t>Causas</w:t>
+            </w:r>
+          </w:p>
+        </w:tc>
+      </w:tr>
+      <w:tr>
+        <w:tc>
+          <w:tcPr>
+            <w:tcW w:w="8528" w:type="dxa"/>
+            <w:gridSpan w:val="3"/>
+            <w:vAlign w:val="center"/>
+          </w:tcPr>
+          <w:p>
+            <w:r>
+              <w:rPr>
+                <w:rFonts w:cs="Calibri"/>
+                <w:color w:val="000000"/>
+              </w:rPr>
+              <w:t>L</w:t>
+            </w:r>
+            <w:r>
+              <w:rPr>
+                <w:rFonts w:cs="Calibri"/>
+                <w:color w:val="000000"/>
+              </w:rPr>
+              <w:t>a falta de experiencia del grupo de desarrollo en la conducción de un proyecto de software</w:t>
+            </w:r>
+            <w:r>
+              <w:rPr>
+                <w:rFonts w:cs="Calibri"/>
+                <w:color w:val="000000"/>
+              </w:rPr>
+              <w:t>.</w:t>
+            </w:r>
+          </w:p>
+        </w:tc>
+      </w:tr>
+      <w:tr>
+        <w:tc>
+          <w:tcPr>
+            <w:tcW w:w="8528" w:type="dxa"/>
+            <w:gridSpan w:val="3"/>
+            <w:shd w:val="clear" w:color="auto" w:fill="8DB3E2"/>
+          </w:tcPr>
+          <w:p>
+            <w:r>
+              <w:t>Síntomas</w:t>
+            </w:r>
+          </w:p>
+        </w:tc>
+      </w:tr>
+      <w:tr>
+        <w:tc>
+          <w:tcPr>
+            <w:tcW w:w="8528" w:type="dxa"/>
+            <w:gridSpan w:val="3"/>
+            <w:vAlign w:val="center"/>
+          </w:tcPr>
+          <w:p>
+            <w:r>
+              <w:rPr>
+                <w:rFonts w:cs="Calibri"/>
+                <w:color w:val="000000"/>
+              </w:rPr>
+              <w:t>F</w:t>
+            </w:r>
+            <w:r>
+              <w:rPr>
+                <w:rFonts w:cs="Calibri"/>
+                <w:color w:val="000000"/>
+              </w:rPr>
+              <w:t>all</w:t>
+            </w:r>
+            <w:r>
+              <w:rPr>
+                <w:rFonts w:cs="Calibri"/>
+                <w:color w:val="000000"/>
+              </w:rPr>
+              <w:t>as</w:t>
+            </w:r>
+            <w:r>
+              <w:rPr>
+                <w:rFonts w:cs="Calibri"/>
+                <w:color w:val="000000"/>
+              </w:rPr>
+              <w:t xml:space="preserve"> en la calidad del producto final, a decisiones técnicas incorrectas y a una mala asignación de recursos.</w:t>
+            </w:r>
+          </w:p>
+        </w:tc>
+      </w:tr>
+    </w:tbl>
+    <w:p>
+      <w:pPr>
+        <w:pStyle w:val="PSI-Normal"/>
+      </w:pPr>
+    </w:p>
+    <w:p>
+      <w:pPr>
+        <w:pStyle w:val="PSI-Ttulo2"/>
+        <w:outlineLvl w:val="2"/>
+      </w:pPr>
+      <w:r>
+        <w:t>Plan de Riesgos</w:t>
+      </w:r>
+    </w:p>
+    <w:tbl>
+      <w:tblPr>
+        <w:tblW w:w="8755" w:type="dxa"/>
+        <w:tblBorders>
+          <w:top w:val="single" w:sz="4" w:space="0" w:color="000000"/>
+          <w:left w:val="single" w:sz="4" w:space="0" w:color="000000"/>
+          <w:bottom w:val="single" w:sz="4" w:space="0" w:color="000000"/>
+          <w:right w:val="single" w:sz="4" w:space="0" w:color="000000"/>
+          <w:insideH w:val="single" w:sz="4" w:space="0" w:color="000000"/>
+          <w:insideV w:val="single" w:sz="4" w:space="0" w:color="000000"/>
+        </w:tblBorders>
+        <w:tblLook w:val="04A0" w:firstRow="1" w:lastRow="0" w:firstColumn="1" w:lastColumn="0" w:noHBand="0" w:noVBand="1"/>
+      </w:tblPr>
+      <w:tblGrid>
+        <w:gridCol w:w="2660"/>
+        <w:gridCol w:w="1701"/>
+        <w:gridCol w:w="2693"/>
+        <w:gridCol w:w="1701"/>
+      </w:tblGrid>
+      <w:tr>
+        <w:tc>
+          <w:tcPr>
+            <w:tcW w:w="2660" w:type="dxa"/>
+            <w:shd w:val="clear" w:color="auto" w:fill="8DB3E2"/>
+          </w:tcPr>
+          <w:p>
+            <w:r>
+              <w:t>Estrategia de Respuesta</w:t>
+            </w:r>
+          </w:p>
+        </w:tc>
+        <w:tc>
+          <w:tcPr>
+            <w:tcW w:w="1701" w:type="dxa"/>
+            <w:shd w:val="clear" w:color="auto" w:fill="8DB3E2"/>
+          </w:tcPr>
+          <w:p>
+            <w:r>
+              <w:t>Responsable</w:t>
+            </w:r>
+          </w:p>
+        </w:tc>
+        <w:tc>
+          <w:tcPr>
+            <w:tcW w:w="2693" w:type="dxa"/>
+            <w:shd w:val="clear" w:color="auto" w:fill="8DB3E2"/>
+          </w:tcPr>
+          <w:p>
+            <w:r>
+              <w:t>Respuesta al Riesgo</w:t>
+            </w:r>
+          </w:p>
+        </w:tc>
+        <w:tc>
+          <w:tcPr>
+            <w:tcW w:w="1701" w:type="dxa"/>
+            <w:shd w:val="clear" w:color="auto" w:fill="8DB3E2"/>
+          </w:tcPr>
+          <w:p>
+            <w:r>
+              <w:t>Etapa</w:t>
+            </w:r>
+          </w:p>
+        </w:tc>
+      </w:tr>
+      <w:tr>
+        <w:tc>
+          <w:tcPr>
+            <w:tcW w:w="2660" w:type="dxa"/>
+          </w:tcPr>
+          <w:p>
+            <w:r>
+              <w:t>Mitigación</w:t>
+            </w:r>
+          </w:p>
+        </w:tc>
+        <w:tc>
+          <w:tcPr>
+            <w:tcW w:w="1701" w:type="dxa"/>
+          </w:tcPr>
+          <w:p>
+            <w:r>
+              <w:t>FH</w:t>
+            </w:r>
+          </w:p>
+        </w:tc>
+        <w:tc>
+          <w:tcPr>
+            <w:tcW w:w="2693" w:type="dxa"/>
+            <w:shd w:val="clear" w:color="auto" w:fill="auto"/>
+          </w:tcPr>
+          <w:p>
+            <w:pPr>
+              <w:pStyle w:val="Prrafodelista"/>
+              <w:numPr>
+                <w:ilvl w:val="0"/>
+                <w:numId w:val="25"/>
+              </w:numPr>
+            </w:pPr>
+            <w:r>
+              <w:t xml:space="preserve">Realizar revisiones para comprobar la calidad del </w:t>
+            </w:r>
+            <w:r>
+              <w:lastRenderedPageBreak/>
+              <w:t>producto desarrollado.</w:t>
+            </w:r>
+          </w:p>
+        </w:tc>
+        <w:tc>
+          <w:tcPr>
+            <w:tcW w:w="1701" w:type="dxa"/>
+            <w:shd w:val="clear" w:color="auto" w:fill="auto"/>
+          </w:tcPr>
+          <w:p>
+            <w:r>
+              <w:lastRenderedPageBreak/>
+              <w:t>Elaboración (2da iteración)</w:t>
+            </w:r>
+          </w:p>
+        </w:tc>
+      </w:tr>
+      <w:tr>
+        <w:tc>
+          <w:tcPr>
+            <w:tcW w:w="2660" w:type="dxa"/>
+          </w:tcPr>
+          <w:p>
+            <w:r>
+              <w:t>Contingencia</w:t>
+            </w:r>
+          </w:p>
+        </w:tc>
+        <w:tc>
+          <w:tcPr>
+            <w:tcW w:w="1701" w:type="dxa"/>
+          </w:tcPr>
+          <w:p>
+            <w:r>
+              <w:t>FH</w:t>
+            </w:r>
+          </w:p>
+        </w:tc>
+        <w:tc>
+          <w:tcPr>
+            <w:tcW w:w="2693" w:type="dxa"/>
+            <w:shd w:val="clear" w:color="auto" w:fill="auto"/>
+          </w:tcPr>
+          <w:p>
+            <w:pPr>
+              <w:pStyle w:val="Prrafodelista"/>
+              <w:numPr>
+                <w:ilvl w:val="0"/>
+                <w:numId w:val="25"/>
+              </w:numPr>
+            </w:pPr>
+            <w:r>
+              <w:t>Realizar una reunión de emergencia con todos los integrantes del equipo para reasignar las tareas</w:t>
+            </w:r>
+          </w:p>
+        </w:tc>
+        <w:tc>
+          <w:tcPr>
+            <w:tcW w:w="1701" w:type="dxa"/>
+            <w:shd w:val="clear" w:color="auto" w:fill="auto"/>
+          </w:tcPr>
+          <w:p>
+            <w:r>
+              <w:t>Elaboración (2da iteración)</w:t>
+            </w:r>
+          </w:p>
+        </w:tc>
+      </w:tr>
+    </w:tbl>
+    <w:p>
+      <w:pPr>
+        <w:pStyle w:val="PSI-Normal"/>
+      </w:pPr>
+    </w:p>
+    <w:p>
+      <w:pPr>
+        <w:pStyle w:val="PSI-Ttulo2"/>
+        <w:outlineLvl w:val="2"/>
+      </w:pPr>
+      <w:r>
+        <w:t>Seguimiento</w:t>
+      </w:r>
+    </w:p>
+    <w:tbl>
+      <w:tblPr>
+        <w:tblW w:w="8755" w:type="dxa"/>
+        <w:tblBorders>
+          <w:top w:val="single" w:sz="4" w:space="0" w:color="000000"/>
+          <w:left w:val="single" w:sz="4" w:space="0" w:color="000000"/>
+          <w:bottom w:val="single" w:sz="4" w:space="0" w:color="000000"/>
+          <w:right w:val="single" w:sz="4" w:space="0" w:color="000000"/>
+          <w:insideH w:val="single" w:sz="4" w:space="0" w:color="000000"/>
+          <w:insideV w:val="single" w:sz="4" w:space="0" w:color="000000"/>
+        </w:tblBorders>
+        <w:tblLook w:val="04A0" w:firstRow="1" w:lastRow="0" w:firstColumn="1" w:lastColumn="0" w:noHBand="0" w:noVBand="1"/>
+      </w:tblPr>
+      <w:tblGrid>
+        <w:gridCol w:w="2161"/>
+        <w:gridCol w:w="2161"/>
+        <w:gridCol w:w="2161"/>
+        <w:gridCol w:w="2272"/>
+      </w:tblGrid>
+      <w:tr>
+        <w:tc>
+          <w:tcPr>
+            <w:tcW w:w="2161" w:type="dxa"/>
+            <w:shd w:val="clear" w:color="auto" w:fill="8DB3E2"/>
+          </w:tcPr>
+          <w:p>
+            <w:r>
+              <w:t>Fecha</w:t>
+            </w:r>
+          </w:p>
+        </w:tc>
+        <w:tc>
+          <w:tcPr>
+            <w:tcW w:w="2161" w:type="dxa"/>
+            <w:shd w:val="clear" w:color="auto" w:fill="8DB3E2"/>
+          </w:tcPr>
+          <w:p>
+            <w:r>
+              <w:t>Etapa</w:t>
+            </w:r>
+          </w:p>
+        </w:tc>
+        <w:tc>
+          <w:tcPr>
+            <w:tcW w:w="2161" w:type="dxa"/>
+            <w:shd w:val="clear" w:color="auto" w:fill="8DB3E2"/>
+          </w:tcPr>
+          <w:p>
+            <w:r>
+              <w:t>Comentario</w:t>
+            </w:r>
+          </w:p>
+        </w:tc>
+        <w:tc>
+          <w:tcPr>
+            <w:tcW w:w="2272" w:type="dxa"/>
+            <w:shd w:val="clear" w:color="auto" w:fill="8DB3E2"/>
+          </w:tcPr>
+          <w:p>
+            <w:r>
+              <w:t>Responsable</w:t>
+            </w:r>
+          </w:p>
+        </w:tc>
+      </w:tr>
+      <w:tr>
+        <w:tc>
+          <w:tcPr>
+            <w:tcW w:w="2161" w:type="dxa"/>
+          </w:tcPr>
+          <w:p>
+            <w:r>
+              <w:t>11/10/2024</w:t>
+            </w:r>
+          </w:p>
+        </w:tc>
+        <w:tc>
+          <w:tcPr>
+            <w:tcW w:w="2161" w:type="dxa"/>
+          </w:tcPr>
+          <w:p>
+            <w:r>
+              <w:t>Elaboración 2</w:t>
+            </w:r>
+          </w:p>
+        </w:tc>
+        <w:tc>
+          <w:tcPr>
+            <w:tcW w:w="2161" w:type="dxa"/>
+          </w:tcPr>
+          <w:p>
+            <w:r>
+              <w:t xml:space="preserve">Se pudo realizar el plan de mitigación correctamente. </w:t>
+            </w:r>
+          </w:p>
+          <w:p>
+            <w:r>
+              <w:t>Se realizaron revisiones de los documentos más importantes para el desarrollo como la especificación de requerimientos y el modelo de datos. Gracias a esta revisión se ajustaron los casos de uso y los requerimientos funcionales.</w:t>
+            </w:r>
+          </w:p>
+        </w:tc>
+        <w:tc>
+          <w:tcPr>
+            <w:tcW w:w="2272" w:type="dxa"/>
+          </w:tcPr>
+          <w:p>
+            <w:r>
+              <w:t>FH</w:t>
+            </w:r>
+          </w:p>
+        </w:tc>
+      </w:tr>
+    </w:tbl>
+    <w:p>
+      <w:pPr>
+        <w:pStyle w:val="PSI-Normal"/>
+      </w:pPr>
+    </w:p>
     <w:p>
       <w:pPr>
         <w:pStyle w:val="PSI-Normal"/>

</xml_diff>